<commit_message>
Added NIST license text and Citations to Gregory's folder.
</commit_message>
<xml_diff>
--- a/Sandbox/FM_Kyrizis/Matlab/Instructions.docx
+++ b/Sandbox/FM_Kyrizis/Matlab/Instructions.docx
@@ -1,6 +1,6 @@
 
 <file path=word/document.xml><?xml version="1.0" encoding="utf-8"?>
-<w:document xmlns:wpc="http://schemas.microsoft.com/office/word/2010/wordprocessingCanvas" xmlns:cx="http://schemas.microsoft.com/office/drawing/2014/chartex" xmlns:cx1="http://schemas.microsoft.com/office/drawing/2015/9/8/chartex" xmlns:cx2="http://schemas.microsoft.com/office/drawing/2015/10/21/chartex" xmlns:cx3="http://schemas.microsoft.com/office/drawing/2016/5/9/chartex" xmlns:cx4="http://schemas.microsoft.com/office/drawing/2016/5/10/chartex" xmlns:cx5="http://schemas.microsoft.com/office/drawing/2016/5/11/chartex" xmlns:cx6="http://schemas.microsoft.com/office/drawing/2016/5/12/chartex" xmlns:cx7="http://schemas.microsoft.com/office/drawing/2016/5/13/chartex" xmlns:cx8="http://schemas.microsoft.com/office/drawing/2016/5/14/chartex" xmlns:mc="http://schemas.openxmlformats.org/markup-compatibility/2006" xmlns:aink="http://schemas.microsoft.com/office/drawing/2016/ink" xmlns:am3d="http://schemas.microsoft.com/office/drawing/2017/model3d" xmlns:o="urn:schemas-microsoft-com:office:office" xmlns:r="http://schemas.openxmlformats.org/officeDocument/2006/relationships" xmlns:m="http://schemas.openxmlformats.org/officeDocument/2006/math" xmlns:v="urn:schemas-microsoft-com:vml" xmlns:wp14="http://schemas.microsoft.com/office/word/2010/wordprocessingDrawing" xmlns:wp="http://schemas.openxmlformats.org/drawingml/2006/wordprocessingDrawing" xmlns:w10="urn:schemas-microsoft-com:office:word" xmlns:w="http://schemas.openxmlformats.org/wordprocessingml/2006/main" xmlns:w14="http://schemas.microsoft.com/office/word/2010/wordml" xmlns:w15="http://schemas.microsoft.com/office/word/2012/wordml" xmlns:w16cex="http://schemas.microsoft.com/office/word/2018/wordml/cex" xmlns:w16cid="http://schemas.microsoft.com/office/word/2016/wordml/cid" xmlns:w16="http://schemas.microsoft.com/office/word/2018/wordml" xmlns:w16sdtdh="http://schemas.microsoft.com/office/word/2020/wordml/sdtdatahash" xmlns:w16se="http://schemas.microsoft.com/office/word/2015/wordml/symex" xmlns:wpg="http://schemas.microsoft.com/office/word/2010/wordprocessingGroup" xmlns:wpi="http://schemas.microsoft.com/office/word/2010/wordprocessingInk" xmlns:wne="http://schemas.microsoft.com/office/word/2006/wordml" xmlns:wps="http://schemas.microsoft.com/office/word/2010/wordprocessingShape" mc:Ignorable="w14 w15 w16se w16cid w16 w16cex w16sdtdh wp14">
+<w:document xmlns:wpc="http://schemas.microsoft.com/office/word/2010/wordprocessingCanvas" xmlns:cx="http://schemas.microsoft.com/office/drawing/2014/chartex" xmlns:cx1="http://schemas.microsoft.com/office/drawing/2015/9/8/chartex" xmlns:cx2="http://schemas.microsoft.com/office/drawing/2015/10/21/chartex" xmlns:cx3="http://schemas.microsoft.com/office/drawing/2016/5/9/chartex" xmlns:cx4="http://schemas.microsoft.com/office/drawing/2016/5/10/chartex" xmlns:cx5="http://schemas.microsoft.com/office/drawing/2016/5/11/chartex" xmlns:cx6="http://schemas.microsoft.com/office/drawing/2016/5/12/chartex" xmlns:cx7="http://schemas.microsoft.com/office/drawing/2016/5/13/chartex" xmlns:cx8="http://schemas.microsoft.com/office/drawing/2016/5/14/chartex" xmlns:mc="http://schemas.openxmlformats.org/markup-compatibility/2006" xmlns:aink="http://schemas.microsoft.com/office/drawing/2016/ink" xmlns:am3d="http://schemas.microsoft.com/office/drawing/2017/model3d" xmlns:o="urn:schemas-microsoft-com:office:office" xmlns:r="http://schemas.openxmlformats.org/officeDocument/2006/relationships" xmlns:m="http://schemas.openxmlformats.org/officeDocument/2006/math" xmlns:v="urn:schemas-microsoft-com:vml" xmlns:wp14="http://schemas.microsoft.com/office/word/2010/wordprocessingDrawing" xmlns:wp="http://schemas.openxmlformats.org/drawingml/2006/wordprocessingDrawing" xmlns:w10="urn:schemas-microsoft-com:office:word" xmlns:w="http://schemas.openxmlformats.org/wordprocessingml/2006/main" xmlns:w14="http://schemas.microsoft.com/office/word/2010/wordml" xmlns:w15="http://schemas.microsoft.com/office/word/2012/wordml" xmlns:w16cex="http://schemas.microsoft.com/office/word/2018/wordml/cex" xmlns:w16cid="http://schemas.microsoft.com/office/word/2016/wordml/cid" xmlns:w16="http://schemas.microsoft.com/office/word/2018/wordml" xmlns:w16se="http://schemas.microsoft.com/office/word/2015/wordml/symex" xmlns:wpg="http://schemas.microsoft.com/office/word/2010/wordprocessingGroup" xmlns:wpi="http://schemas.microsoft.com/office/word/2010/wordprocessingInk" xmlns:wne="http://schemas.microsoft.com/office/word/2006/wordml" xmlns:wps="http://schemas.microsoft.com/office/word/2010/wordprocessingShape" mc:Ignorable="w14 w15 w16se w16cid w16 w16cex wp14">
   <w:body>
     <w:p>
       <w:pPr>
@@ -12,8 +12,21 @@
     </w:p>
     <w:p>
       <w:r>
-        <w:t>Original LabWindows CVI version by Gregory Kyriazis, InMETRO</w:t>
-      </w:r>
+        <w:t xml:space="preserve">Original </w:t>
+      </w:r>
+      <w:proofErr w:type="spellStart"/>
+      <w:r>
+        <w:t>LabWindows</w:t>
+      </w:r>
+      <w:proofErr w:type="spellEnd"/>
+      <w:r>
+        <w:t xml:space="preserve"> CVI version by Gregory Kyriazis, </w:t>
+      </w:r>
+      <w:proofErr w:type="spellStart"/>
+      <w:r>
+        <w:t>InMETRO</w:t>
+      </w:r>
+      <w:proofErr w:type="spellEnd"/>
     </w:p>
     <w:p>
       <w:pPr>
@@ -43,8 +56,13 @@
       <w:pPr>
         <w:spacing w:after="0"/>
       </w:pPr>
-      <w:r>
-        <w:t>Instrum. Meas., v. 62, no. 6, pp. 1681-1686, June 2013.</w:t>
+      <w:proofErr w:type="spellStart"/>
+      <w:r>
+        <w:t>Instrum</w:t>
+      </w:r>
+      <w:proofErr w:type="spellEnd"/>
+      <w:r>
+        <w:t>. Meas., v. 62, no. 6, pp. 1681-1686, June 2013.</w:t>
       </w:r>
     </w:p>
     <w:p>
@@ -97,7 +115,23 @@
         <w:spacing w:after="0"/>
       </w:pPr>
       <w:r>
-        <w:t>Pavese; W. Bremser; A.G. Chunovkina; N. Fischer; A.B. Forbes (eds.),</w:t>
+        <w:t xml:space="preserve">Pavese; W. </w:t>
+      </w:r>
+      <w:proofErr w:type="spellStart"/>
+      <w:r>
+        <w:t>Bremser</w:t>
+      </w:r>
+      <w:proofErr w:type="spellEnd"/>
+      <w:r>
+        <w:t xml:space="preserve">; A.G. </w:t>
+      </w:r>
+      <w:proofErr w:type="spellStart"/>
+      <w:r>
+        <w:t>Chunovkina</w:t>
+      </w:r>
+      <w:proofErr w:type="spellEnd"/>
+      <w:r>
+        <w:t>; N. Fischer; A.B. Forbes (eds.),</w:t>
       </w:r>
     </w:p>
     <w:p>
@@ -114,6 +148,41 @@
         <w:t>Ported to MATLAB by Allen R Goldstein, NIST</w:t>
       </w:r>
     </w:p>
+    <w:p>
+      <w:pPr>
+        <w:pStyle w:val="NormalWeb"/>
+        <w:spacing w:before="0" w:beforeAutospacing="0" w:after="0" w:afterAutospacing="0"/>
+        <w:rPr>
+          <w:rFonts w:ascii="Helvetica" w:hAnsi="Helvetica" w:cs="Helvetica"/>
+          <w:color w:val="000000"/>
+        </w:rPr>
+      </w:pPr>
+      <w:r>
+        <w:rPr>
+          <w:rFonts w:ascii="Helvetica" w:hAnsi="Helvetica" w:cs="Helvetica"/>
+          <w:color w:val="000000"/>
+        </w:rPr>
+        <w:t>This software was developed by employees of the National Institute of Standards and Technology (NIST), an agency of the Federal Government and is being made available as a public service. Pursuant to title 17 United States Code Section 105, works of NIST employees are not subject to copyright protection in the United States.  This software may be subject to foreign copyright.  Permission in the United States and in foreign countries, to the extent that NIST may hold copyright, to use, copy, modify, create derivative works, and distribute this software and its documentation without fee is hereby granted on a non-exclusive basis, provided that this notice and disclaimer of warranty appears in all copies. </w:t>
+      </w:r>
+    </w:p>
+    <w:p>
+      <w:pPr>
+        <w:pStyle w:val="NormalWeb"/>
+        <w:spacing w:before="240" w:beforeAutospacing="0" w:after="0" w:afterAutospacing="0"/>
+        <w:rPr>
+          <w:rFonts w:ascii="Helvetica" w:hAnsi="Helvetica" w:cs="Helvetica"/>
+          <w:color w:val="000000"/>
+        </w:rPr>
+      </w:pPr>
+      <w:r>
+        <w:rPr>
+          <w:rFonts w:ascii="Helvetica" w:hAnsi="Helvetica" w:cs="Helvetica"/>
+          <w:color w:val="000000"/>
+        </w:rPr>
+        <w:t>THE SOFTWARE IS PROVIDED 'AS IS' WITHOUT ANY WARRANTY OF ANY KIND, EITHER EXPRESSED, IMPLIED, OR STATUTORY, INCLUDING, BUT NOT LIMITED TO, ANY WARRANTY THAT THE SOFTWARE WILL CONFORM TO SPECIFICATIONS, ANY IMPLIED WARRANTIES OF MERCHANTABILITY, FITNESS FOR A PARTICULAR PURPOSE, AND FREEDOM FROM INFRINGEMENT, AND ANY WARRANTY THAT THE DOCUMENTATION WILL CONFORM TO THE SOFTWARE, OR ANY WARRANTY THAT THE SOFTWARE WILL BE ERROR FREE.  IN NO EVENT SHALL NIST BE LIABLE FOR ANY DAMAGES, INCLUDING, BUT NOT LIMITED TO, DIRECT, INDIRECT, SPECIAL OR CONSEQUENTIAL DAMAGES, ARISING OUT OF, RESULTING FROM, OR IN ANY WAY CONNECTED WITH THIS SOFTWARE, WHETHER OR NOT BASED UPON WARRANTY, CONTRACT, TORT, OR OTHERWISE, WHETHER OR NOT INJURY WAS SUSTAINED BY PERSONS OR PROPERTY OR OTHERWISE, AND WHETHER OR NOT LOSS WAS SUSTAINED FROM, OR AROSE OUT OF THE RESULTS OF, OR USE OF, THE SOFTWARE OR SERVICES PROVIDED HEREUNDER.</w:t>
+      </w:r>
+    </w:p>
+    <w:p/>
     <w:p>
       <w:pPr>
         <w:pStyle w:val="Heading2"/>
@@ -134,7 +203,15 @@
         </w:numPr>
       </w:pPr>
       <w:r>
-        <w:t xml:space="preserve">Open Matlab and navigate to the working folder </w:t>
+        <w:t xml:space="preserve">Open </w:t>
+      </w:r>
+      <w:proofErr w:type="spellStart"/>
+      <w:r>
+        <w:t>Matlab</w:t>
+      </w:r>
+      <w:proofErr w:type="spellEnd"/>
+      <w:r>
+        <w:t xml:space="preserve"> and navigate to the working folder </w:t>
       </w:r>
       <w:r>
         <w:t>F:\Projects\SpectralToolkit\Sandbox\FM_Kyrizis\Matlab</w:t>
@@ -212,6 +289,7 @@
         </w:rPr>
         <w:t xml:space="preserve"> HJS = </w:t>
       </w:r>
+      <w:proofErr w:type="spellStart"/>
       <w:r>
         <w:rPr>
           <w:rFonts w:ascii="Courier New" w:eastAsia="Times New Roman" w:hAnsi="Courier New" w:cs="Courier New"/>
@@ -223,6 +301,7 @@
         </w:rPr>
         <w:t>FM_HJS_Class</w:t>
       </w:r>
+      <w:proofErr w:type="spellEnd"/>
       <w:r>
         <w:rPr>
           <w:rFonts w:ascii="Courier New" w:eastAsia="Times New Roman" w:hAnsi="Courier New" w:cs="Courier New"/>
@@ -282,7 +361,27 @@
           <w:sz w:val="20"/>
           <w:szCs w:val="20"/>
         </w:rPr>
-        <w:t xml:space="preserve"> HJS.configure()       % </w:t>
+        <w:t xml:space="preserve"> </w:t>
+      </w:r>
+      <w:proofErr w:type="spellStart"/>
+      <w:r>
+        <w:rPr>
+          <w:rFonts w:ascii="Courier New" w:eastAsia="Times New Roman" w:hAnsi="Courier New" w:cs="Courier New"/>
+          <w:color w:val="000000"/>
+          <w:sz w:val="20"/>
+          <w:szCs w:val="20"/>
+        </w:rPr>
+        <w:t>HJS.configure</w:t>
+      </w:r>
+      <w:proofErr w:type="spellEnd"/>
+      <w:r>
+        <w:rPr>
+          <w:rFonts w:ascii="Courier New" w:eastAsia="Times New Roman" w:hAnsi="Courier New" w:cs="Courier New"/>
+          <w:color w:val="000000"/>
+          <w:sz w:val="20"/>
+          <w:szCs w:val="20"/>
+        </w:rPr>
+        <w:t xml:space="preserve">()       % </w:t>
       </w:r>
       <w:r>
         <w:rPr>
@@ -343,7 +442,27 @@
           <w:sz w:val="20"/>
           <w:szCs w:val="20"/>
         </w:rPr>
-        <w:t xml:space="preserve"> HJS.mod_Freq_NLS()    %</w:t>
+        <w:t xml:space="preserve"> </w:t>
+      </w:r>
+      <w:proofErr w:type="spellStart"/>
+      <w:r>
+        <w:rPr>
+          <w:rFonts w:ascii="Courier New" w:eastAsia="Times New Roman" w:hAnsi="Courier New" w:cs="Courier New"/>
+          <w:color w:val="000000"/>
+          <w:sz w:val="20"/>
+          <w:szCs w:val="20"/>
+        </w:rPr>
+        <w:t>HJS.mod_Freq_NLS</w:t>
+      </w:r>
+      <w:proofErr w:type="spellEnd"/>
+      <w:r>
+        <w:rPr>
+          <w:rFonts w:ascii="Courier New" w:eastAsia="Times New Roman" w:hAnsi="Courier New" w:cs="Courier New"/>
+          <w:color w:val="000000"/>
+          <w:sz w:val="20"/>
+          <w:szCs w:val="20"/>
+        </w:rPr>
+        <w:t>()    %</w:t>
       </w:r>
       <w:r>
         <w:rPr>
@@ -404,7 +523,27 @@
           <w:sz w:val="20"/>
           <w:szCs w:val="20"/>
         </w:rPr>
-        <w:t xml:space="preserve"> HJS.mod_Amp_NLS()     %</w:t>
+        <w:t xml:space="preserve"> </w:t>
+      </w:r>
+      <w:proofErr w:type="spellStart"/>
+      <w:r>
+        <w:rPr>
+          <w:rFonts w:ascii="Courier New" w:eastAsia="Times New Roman" w:hAnsi="Courier New" w:cs="Courier New"/>
+          <w:color w:val="000000"/>
+          <w:sz w:val="20"/>
+          <w:szCs w:val="20"/>
+        </w:rPr>
+        <w:t>HJS.mod_Amp_NLS</w:t>
+      </w:r>
+      <w:proofErr w:type="spellEnd"/>
+      <w:r>
+        <w:rPr>
+          <w:rFonts w:ascii="Courier New" w:eastAsia="Times New Roman" w:hAnsi="Courier New" w:cs="Courier New"/>
+          <w:color w:val="000000"/>
+          <w:sz w:val="20"/>
+          <w:szCs w:val="20"/>
+        </w:rPr>
+        <w:t>()     %</w:t>
       </w:r>
       <w:r>
         <w:rPr>
@@ -456,7 +595,27 @@
           <w:sz w:val="20"/>
           <w:szCs w:val="20"/>
         </w:rPr>
-        <w:t xml:space="preserve"> HJS.plot('NLS')       %</w:t>
+        <w:t xml:space="preserve"> </w:t>
+      </w:r>
+      <w:proofErr w:type="spellStart"/>
+      <w:r>
+        <w:rPr>
+          <w:rFonts w:ascii="Courier New" w:eastAsia="Times New Roman" w:hAnsi="Courier New" w:cs="Courier New"/>
+          <w:color w:val="000000"/>
+          <w:sz w:val="20"/>
+          <w:szCs w:val="20"/>
+        </w:rPr>
+        <w:t>HJS.plot</w:t>
+      </w:r>
+      <w:proofErr w:type="spellEnd"/>
+      <w:r>
+        <w:rPr>
+          <w:rFonts w:ascii="Courier New" w:eastAsia="Times New Roman" w:hAnsi="Courier New" w:cs="Courier New"/>
+          <w:color w:val="000000"/>
+          <w:sz w:val="20"/>
+          <w:szCs w:val="20"/>
+        </w:rPr>
+        <w:t>('NLS')       %</w:t>
       </w:r>
       <w:r>
         <w:rPr>
@@ -508,7 +667,27 @@
           <w:sz w:val="20"/>
           <w:szCs w:val="20"/>
         </w:rPr>
-        <w:t xml:space="preserve"> HJS.Freq_BSA()        %</w:t>
+        <w:t xml:space="preserve"> </w:t>
+      </w:r>
+      <w:proofErr w:type="spellStart"/>
+      <w:r>
+        <w:rPr>
+          <w:rFonts w:ascii="Courier New" w:eastAsia="Times New Roman" w:hAnsi="Courier New" w:cs="Courier New"/>
+          <w:color w:val="000000"/>
+          <w:sz w:val="20"/>
+          <w:szCs w:val="20"/>
+        </w:rPr>
+        <w:t>HJS.Freq_BSA</w:t>
+      </w:r>
+      <w:proofErr w:type="spellEnd"/>
+      <w:r>
+        <w:rPr>
+          <w:rFonts w:ascii="Courier New" w:eastAsia="Times New Roman" w:hAnsi="Courier New" w:cs="Courier New"/>
+          <w:color w:val="000000"/>
+          <w:sz w:val="20"/>
+          <w:szCs w:val="20"/>
+        </w:rPr>
+        <w:t>()        %</w:t>
       </w:r>
       <w:r>
         <w:rPr>
@@ -560,7 +739,27 @@
           <w:sz w:val="20"/>
           <w:szCs w:val="20"/>
         </w:rPr>
-        <w:t xml:space="preserve"> HJS.Ampl_BSA()        %</w:t>
+        <w:t xml:space="preserve"> </w:t>
+      </w:r>
+      <w:proofErr w:type="spellStart"/>
+      <w:r>
+        <w:rPr>
+          <w:rFonts w:ascii="Courier New" w:eastAsia="Times New Roman" w:hAnsi="Courier New" w:cs="Courier New"/>
+          <w:color w:val="000000"/>
+          <w:sz w:val="20"/>
+          <w:szCs w:val="20"/>
+        </w:rPr>
+        <w:t>HJS.Ampl_BSA</w:t>
+      </w:r>
+      <w:proofErr w:type="spellEnd"/>
+      <w:r>
+        <w:rPr>
+          <w:rFonts w:ascii="Courier New" w:eastAsia="Times New Roman" w:hAnsi="Courier New" w:cs="Courier New"/>
+          <w:color w:val="000000"/>
+          <w:sz w:val="20"/>
+          <w:szCs w:val="20"/>
+        </w:rPr>
+        <w:t>()        %</w:t>
       </w:r>
       <w:r>
         <w:rPr>
@@ -612,7 +811,27 @@
           <w:sz w:val="20"/>
           <w:szCs w:val="20"/>
         </w:rPr>
-        <w:t xml:space="preserve"> HJS.plot('BSA')       %</w:t>
+        <w:t xml:space="preserve"> </w:t>
+      </w:r>
+      <w:proofErr w:type="spellStart"/>
+      <w:r>
+        <w:rPr>
+          <w:rFonts w:ascii="Courier New" w:eastAsia="Times New Roman" w:hAnsi="Courier New" w:cs="Courier New"/>
+          <w:color w:val="000000"/>
+          <w:sz w:val="20"/>
+          <w:szCs w:val="20"/>
+        </w:rPr>
+        <w:t>HJS.plot</w:t>
+      </w:r>
+      <w:proofErr w:type="spellEnd"/>
+      <w:r>
+        <w:rPr>
+          <w:rFonts w:ascii="Courier New" w:eastAsia="Times New Roman" w:hAnsi="Courier New" w:cs="Courier New"/>
+          <w:color w:val="000000"/>
+          <w:sz w:val="20"/>
+          <w:szCs w:val="20"/>
+        </w:rPr>
+        <w:t>('BSA')       %</w:t>
       </w:r>
       <w:r>
         <w:rPr>
@@ -664,6 +883,7 @@
         <w:rPr>
           <w:rFonts w:eastAsia="Times New Roman"/>
         </w:rPr>
+        <w:lastRenderedPageBreak/>
         <w:t>Read the FM_HJS class documentation</w:t>
       </w:r>
     </w:p>
@@ -672,8 +892,13 @@
         <w:t>The class is fully documented.  On the MATLAB command line, type “</w:t>
       </w:r>
       <w:r>
-        <w:t>doc FM_HJS_Class</w:t>
-      </w:r>
+        <w:t xml:space="preserve">doc </w:t>
+      </w:r>
+      <w:proofErr w:type="spellStart"/>
+      <w:r>
+        <w:t>FM_HJS_Class</w:t>
+      </w:r>
+      <w:proofErr w:type="spellEnd"/>
       <w:r>
         <w:t xml:space="preserve">”.  </w:t>
       </w:r>
@@ -685,13 +910,29 @@
     </w:p>
     <w:p>
       <w:r>
-        <w:t>For example, the class constructor accepts a set of name,value pair arguments.  If the argument is not included in the call to the constructor, then the default settings will apply:  in the MATL</w:t>
+        <w:t xml:space="preserve">For example, the class constructor accepts a set of </w:t>
+      </w:r>
+      <w:proofErr w:type="spellStart"/>
+      <w:r>
+        <w:t>name,value</w:t>
+      </w:r>
+      <w:proofErr w:type="spellEnd"/>
+      <w:r>
+        <w:t xml:space="preserve"> pair arguments.  If the argument is not included in the call to the constructor, then the default settings will apply:  in the MATL</w:t>
       </w:r>
       <w:r>
         <w:t>A</w:t>
       </w:r>
       <w:r>
-        <w:t>B documentation on the class, click on the Constructor Summary FM_HJS_Class to see full documentation of the arguments as follows:</w:t>
+        <w:t xml:space="preserve">B documentation on the class, click on the Constructor Summary </w:t>
+      </w:r>
+      <w:proofErr w:type="spellStart"/>
+      <w:r>
+        <w:t>FM_HJS_Class</w:t>
+      </w:r>
+      <w:proofErr w:type="spellEnd"/>
+      <w:r>
+        <w:t xml:space="preserve"> to see full documentation of the arguments as follows:</w:t>
       </w:r>
     </w:p>
     <w:p>
@@ -712,23 +953,25 @@
           <w:sz w:val="18"/>
           <w:szCs w:val="18"/>
         </w:rPr>
-        <w:t xml:space="preserve">The constructor accepts name,value pair </w:t>
-      </w:r>
-      <w:r>
-        <w:rPr>
-          <w:rFonts w:ascii="Arial" w:hAnsi="Arial" w:cs="Arial"/>
-          <w:sz w:val="18"/>
-          <w:szCs w:val="18"/>
-        </w:rPr>
-        <w:t>arguments</w:t>
-      </w:r>
-      <w:r>
-        <w:rPr>
-          <w:rFonts w:ascii="Arial" w:hAnsi="Arial" w:cs="Arial"/>
-          <w:sz w:val="18"/>
-          <w:szCs w:val="18"/>
-        </w:rPr>
-        <w:t>.  If the</w:t>
+        <w:t xml:space="preserve">The constructor accepts </w:t>
+      </w:r>
+      <w:proofErr w:type="spellStart"/>
+      <w:r>
+        <w:rPr>
+          <w:rFonts w:ascii="Arial" w:hAnsi="Arial" w:cs="Arial"/>
+          <w:sz w:val="18"/>
+          <w:szCs w:val="18"/>
+        </w:rPr>
+        <w:t>name,value</w:t>
+      </w:r>
+      <w:proofErr w:type="spellEnd"/>
+      <w:r>
+        <w:rPr>
+          <w:rFonts w:ascii="Arial" w:hAnsi="Arial" w:cs="Arial"/>
+          <w:sz w:val="18"/>
+          <w:szCs w:val="18"/>
+        </w:rPr>
+        <w:t xml:space="preserve"> pair arguments.  If the</w:t>
       </w:r>
     </w:p>
     <w:p>
@@ -764,7 +1007,25 @@
           <w:sz w:val="18"/>
           <w:szCs w:val="18"/>
         </w:rPr>
-        <w:t xml:space="preserve">  value will ne used.  the arguments and their default values</w:t>
+        <w:t xml:space="preserve">  value will </w:t>
+      </w:r>
+      <w:proofErr w:type="spellStart"/>
+      <w:r>
+        <w:rPr>
+          <w:rFonts w:ascii="Arial" w:hAnsi="Arial" w:cs="Arial"/>
+          <w:sz w:val="18"/>
+          <w:szCs w:val="18"/>
+        </w:rPr>
+        <w:t>ne</w:t>
+      </w:r>
+      <w:proofErr w:type="spellEnd"/>
+      <w:r>
+        <w:rPr>
+          <w:rFonts w:ascii="Arial" w:hAnsi="Arial" w:cs="Arial"/>
+          <w:sz w:val="18"/>
+          <w:szCs w:val="18"/>
+        </w:rPr>
+        <w:t xml:space="preserve"> used.  the arguments and their default values</w:t>
       </w:r>
     </w:p>
     <w:p>
@@ -818,7 +1079,43 @@
           <w:sz w:val="18"/>
           <w:szCs w:val="18"/>
         </w:rPr>
-        <w:t xml:space="preserve">  Example: FM_HJS_Class(Name1,Value1,Name2,Value2,...NameN,ValueN,)</w:t>
+        <w:t xml:space="preserve">  Example: </w:t>
+      </w:r>
+      <w:proofErr w:type="spellStart"/>
+      <w:r>
+        <w:rPr>
+          <w:rFonts w:ascii="Arial" w:hAnsi="Arial" w:cs="Arial"/>
+          <w:sz w:val="18"/>
+          <w:szCs w:val="18"/>
+        </w:rPr>
+        <w:t>FM_HJS_Class</w:t>
+      </w:r>
+      <w:proofErr w:type="spellEnd"/>
+      <w:r>
+        <w:rPr>
+          <w:rFonts w:ascii="Arial" w:hAnsi="Arial" w:cs="Arial"/>
+          <w:sz w:val="18"/>
+          <w:szCs w:val="18"/>
+        </w:rPr>
+        <w:t>(Name1,Value1,Name2,Value2,...</w:t>
+      </w:r>
+      <w:proofErr w:type="spellStart"/>
+      <w:r>
+        <w:rPr>
+          <w:rFonts w:ascii="Arial" w:hAnsi="Arial" w:cs="Arial"/>
+          <w:sz w:val="18"/>
+          <w:szCs w:val="18"/>
+        </w:rPr>
+        <w:t>NameN,ValueN</w:t>
+      </w:r>
+      <w:proofErr w:type="spellEnd"/>
+      <w:r>
+        <w:rPr>
+          <w:rFonts w:ascii="Arial" w:hAnsi="Arial" w:cs="Arial"/>
+          <w:sz w:val="18"/>
+          <w:szCs w:val="18"/>
+        </w:rPr>
+        <w:t>,)</w:t>
       </w:r>
     </w:p>
     <w:p>
@@ -890,170 +1187,367 @@
           <w:sz w:val="18"/>
           <w:szCs w:val="18"/>
         </w:rPr>
-        <w:t xml:space="preserve">  'SampleRate'     , double,  1/.00006520            %</w:t>
-      </w:r>
-    </w:p>
-    <w:p>
-      <w:pPr>
-        <w:spacing w:after="0"/>
-        <w:rPr>
-          <w:rFonts w:ascii="Arial" w:hAnsi="Arial" w:cs="Arial"/>
-          <w:sz w:val="18"/>
-          <w:szCs w:val="18"/>
-        </w:rPr>
-      </w:pPr>
-      <w:r>
-        <w:rPr>
-          <w:rFonts w:ascii="Arial" w:hAnsi="Arial" w:cs="Arial"/>
-          <w:sz w:val="18"/>
-          <w:szCs w:val="18"/>
-        </w:rPr>
-        <w:t xml:space="preserve">  'Duration'       , double,  8000/defaultSampleRate % signal duration in seconds</w:t>
-      </w:r>
-    </w:p>
-    <w:p>
-      <w:pPr>
-        <w:spacing w:after="0"/>
-        <w:rPr>
-          <w:rFonts w:ascii="Arial" w:hAnsi="Arial" w:cs="Arial"/>
-          <w:sz w:val="18"/>
-          <w:szCs w:val="18"/>
-        </w:rPr>
-      </w:pPr>
-      <w:r>
-        <w:rPr>
-          <w:rFonts w:ascii="Arial" w:hAnsi="Arial" w:cs="Arial"/>
-          <w:sz w:val="18"/>
-          <w:szCs w:val="18"/>
-        </w:rPr>
-        <w:t xml:space="preserve">  'SignalParams    , 15 x 1 array of doubles, [1,49.9876543210,0,0,0,0,4.9876543210,5,0,0,0,0,0,0,0]' % See the SignalParams property description</w:t>
-      </w:r>
-    </w:p>
-    <w:p>
-      <w:pPr>
-        <w:spacing w:after="0"/>
-        <w:rPr>
-          <w:rFonts w:ascii="Arial" w:hAnsi="Arial" w:cs="Arial"/>
-          <w:sz w:val="18"/>
-          <w:szCs w:val="18"/>
-        </w:rPr>
-      </w:pPr>
-      <w:r>
-        <w:rPr>
-          <w:rFonts w:ascii="Arial" w:hAnsi="Arial" w:cs="Arial"/>
-          <w:sz w:val="18"/>
-          <w:szCs w:val="18"/>
-        </w:rPr>
-        <w:lastRenderedPageBreak/>
-        <w:t xml:space="preserve">  'PhaseNoiseParams', struct, struct('NoiseUniformLow',0,'NoiseUniformHi',0,'NoiseGaussMean',0,'NoiseGaussSD',0.000001) %</w:t>
-      </w:r>
-    </w:p>
-    <w:p>
-      <w:pPr>
-        <w:spacing w:after="0"/>
-        <w:rPr>
-          <w:rFonts w:ascii="Arial" w:hAnsi="Arial" w:cs="Arial"/>
-          <w:sz w:val="18"/>
-          <w:szCs w:val="18"/>
-        </w:rPr>
-      </w:pPr>
-      <w:r>
-        <w:rPr>
-          <w:rFonts w:ascii="Arial" w:hAnsi="Arial" w:cs="Arial"/>
-          <w:sz w:val="18"/>
-          <w:szCs w:val="18"/>
-        </w:rPr>
-        <w:t xml:space="preserve">  'AmplNoiseParams' , struct, struct('NoiseUniformLow',0,'NoiseUniformHi',0,'NoiseGaussMean',0,'NoiseGaussSD',0.000001) %</w:t>
-      </w:r>
-    </w:p>
-    <w:p>
-      <w:pPr>
-        <w:spacing w:after="0"/>
-        <w:rPr>
-          <w:rFonts w:ascii="Arial" w:hAnsi="Arial" w:cs="Arial"/>
-          <w:sz w:val="18"/>
-          <w:szCs w:val="18"/>
-        </w:rPr>
-      </w:pPr>
-      <w:r>
-        <w:rPr>
-          <w:rFonts w:ascii="Arial" w:hAnsi="Arial" w:cs="Arial"/>
-          <w:sz w:val="18"/>
-          <w:szCs w:val="18"/>
-        </w:rPr>
-        <w:t xml:space="preserve">  'ModNoise'        , logical, 'true'                 % if true, phase noise will be added to the simulated modulating signal</w:t>
-      </w:r>
-    </w:p>
-    <w:p>
-      <w:pPr>
-        <w:spacing w:after="0"/>
-        <w:rPr>
-          <w:rFonts w:ascii="Arial" w:hAnsi="Arial" w:cs="Arial"/>
-          <w:sz w:val="18"/>
-          <w:szCs w:val="18"/>
-        </w:rPr>
-      </w:pPr>
-      <w:r>
-        <w:rPr>
-          <w:rFonts w:ascii="Arial" w:hAnsi="Arial" w:cs="Arial"/>
-          <w:sz w:val="18"/>
-          <w:szCs w:val="18"/>
-        </w:rPr>
-        <w:t xml:space="preserve">  'SigNoise'        , logical, 'true'                 % if true, Amplitude noise will be added to the simulated modulated signal</w:t>
-      </w:r>
-    </w:p>
-    <w:p>
-      <w:pPr>
-        <w:spacing w:after="0"/>
-        <w:rPr>
-          <w:rFonts w:ascii="Arial" w:hAnsi="Arial" w:cs="Arial"/>
-          <w:sz w:val="18"/>
-          <w:szCs w:val="18"/>
-        </w:rPr>
-      </w:pPr>
-      <w:r>
-        <w:rPr>
-          <w:rFonts w:ascii="Arial" w:hAnsi="Arial" w:cs="Arial"/>
-          <w:sz w:val="18"/>
-          <w:szCs w:val="18"/>
-        </w:rPr>
-        <w:t xml:space="preserve">  'NumHarm'         , 3                               % Number of harmonics to use during NLS and BSA analysis</w:t>
-      </w:r>
-    </w:p>
-    <w:p>
-      <w:pPr>
-        <w:spacing w:after="0"/>
-        <w:rPr>
-          <w:rFonts w:ascii="Arial" w:hAnsi="Arial" w:cs="Arial"/>
-          <w:sz w:val="18"/>
-          <w:szCs w:val="18"/>
-        </w:rPr>
-      </w:pPr>
-      <w:r>
-        <w:rPr>
-          <w:rFonts w:ascii="Arial" w:hAnsi="Arial" w:cs="Arial"/>
-          <w:sz w:val="18"/>
-          <w:szCs w:val="18"/>
-        </w:rPr>
-        <w:t xml:space="preserve">  'GenModData'      , []                              % Uploaded modulating signal.  If empty, a simulated signal will be created</w:t>
-      </w:r>
-    </w:p>
-    <w:p>
-      <w:pPr>
-        <w:spacing w:after="0"/>
-        <w:rPr>
-          <w:rFonts w:ascii="Arial" w:hAnsi="Arial" w:cs="Arial"/>
-          <w:sz w:val="18"/>
-          <w:szCs w:val="18"/>
-        </w:rPr>
-      </w:pPr>
-      <w:r>
-        <w:rPr>
-          <w:rFonts w:ascii="Arial" w:hAnsi="Arial" w:cs="Arial"/>
-          <w:sz w:val="18"/>
-          <w:szCs w:val="18"/>
-        </w:rPr>
-        <w:t xml:space="preserve">  'GenData'         , []                              % Uploaded modulated signal.  If empty, a simulated signal will be created</w:t>
+        <w:t xml:space="preserve">  '</w:t>
+      </w:r>
+      <w:proofErr w:type="spellStart"/>
+      <w:r>
+        <w:rPr>
+          <w:rFonts w:ascii="Arial" w:hAnsi="Arial" w:cs="Arial"/>
+          <w:sz w:val="18"/>
+          <w:szCs w:val="18"/>
+        </w:rPr>
+        <w:t>SampleRate</w:t>
+      </w:r>
+      <w:proofErr w:type="spellEnd"/>
+      <w:r>
+        <w:rPr>
+          <w:rFonts w:ascii="Arial" w:hAnsi="Arial" w:cs="Arial"/>
+          <w:sz w:val="18"/>
+          <w:szCs w:val="18"/>
+        </w:rPr>
+        <w:t>'     , double,  1/.00006520            %</w:t>
+      </w:r>
+    </w:p>
+    <w:p>
+      <w:pPr>
+        <w:spacing w:after="0"/>
+        <w:rPr>
+          <w:rFonts w:ascii="Arial" w:hAnsi="Arial" w:cs="Arial"/>
+          <w:sz w:val="18"/>
+          <w:szCs w:val="18"/>
+        </w:rPr>
+      </w:pPr>
+      <w:r>
+        <w:rPr>
+          <w:rFonts w:ascii="Arial" w:hAnsi="Arial" w:cs="Arial"/>
+          <w:sz w:val="18"/>
+          <w:szCs w:val="18"/>
+        </w:rPr>
+        <w:t xml:space="preserve">  'Duration'       , double,  8000/</w:t>
+      </w:r>
+      <w:proofErr w:type="spellStart"/>
+      <w:r>
+        <w:rPr>
+          <w:rFonts w:ascii="Arial" w:hAnsi="Arial" w:cs="Arial"/>
+          <w:sz w:val="18"/>
+          <w:szCs w:val="18"/>
+        </w:rPr>
+        <w:t>defaultSampleRate</w:t>
+      </w:r>
+      <w:proofErr w:type="spellEnd"/>
+      <w:r>
+        <w:rPr>
+          <w:rFonts w:ascii="Arial" w:hAnsi="Arial" w:cs="Arial"/>
+          <w:sz w:val="18"/>
+          <w:szCs w:val="18"/>
+        </w:rPr>
+        <w:t xml:space="preserve"> % signal duration in seconds</w:t>
+      </w:r>
+    </w:p>
+    <w:p>
+      <w:pPr>
+        <w:spacing w:after="0"/>
+        <w:rPr>
+          <w:rFonts w:ascii="Arial" w:hAnsi="Arial" w:cs="Arial"/>
+          <w:sz w:val="18"/>
+          <w:szCs w:val="18"/>
+        </w:rPr>
+      </w:pPr>
+      <w:r>
+        <w:rPr>
+          <w:rFonts w:ascii="Arial" w:hAnsi="Arial" w:cs="Arial"/>
+          <w:sz w:val="18"/>
+          <w:szCs w:val="18"/>
+        </w:rPr>
+        <w:t xml:space="preserve">  '</w:t>
+      </w:r>
+      <w:proofErr w:type="spellStart"/>
+      <w:r>
+        <w:rPr>
+          <w:rFonts w:ascii="Arial" w:hAnsi="Arial" w:cs="Arial"/>
+          <w:sz w:val="18"/>
+          <w:szCs w:val="18"/>
+        </w:rPr>
+        <w:t>SignalParams</w:t>
+      </w:r>
+      <w:proofErr w:type="spellEnd"/>
+      <w:r>
+        <w:rPr>
+          <w:rFonts w:ascii="Arial" w:hAnsi="Arial" w:cs="Arial"/>
+          <w:sz w:val="18"/>
+          <w:szCs w:val="18"/>
+        </w:rPr>
+        <w:t xml:space="preserve">    , 15 x 1 array of doubles, [1,49.9876543210,0,0,0,0,4.9876543210,5,0,0,0,0,0,0,0]' % See the </w:t>
+      </w:r>
+      <w:proofErr w:type="spellStart"/>
+      <w:r>
+        <w:rPr>
+          <w:rFonts w:ascii="Arial" w:hAnsi="Arial" w:cs="Arial"/>
+          <w:sz w:val="18"/>
+          <w:szCs w:val="18"/>
+        </w:rPr>
+        <w:t>SignalParams</w:t>
+      </w:r>
+      <w:proofErr w:type="spellEnd"/>
+      <w:r>
+        <w:rPr>
+          <w:rFonts w:ascii="Arial" w:hAnsi="Arial" w:cs="Arial"/>
+          <w:sz w:val="18"/>
+          <w:szCs w:val="18"/>
+        </w:rPr>
+        <w:t xml:space="preserve"> property description</w:t>
+      </w:r>
+    </w:p>
+    <w:p>
+      <w:pPr>
+        <w:spacing w:after="0"/>
+        <w:rPr>
+          <w:rFonts w:ascii="Arial" w:hAnsi="Arial" w:cs="Arial"/>
+          <w:sz w:val="18"/>
+          <w:szCs w:val="18"/>
+        </w:rPr>
+      </w:pPr>
+      <w:r>
+        <w:rPr>
+          <w:rFonts w:ascii="Arial" w:hAnsi="Arial" w:cs="Arial"/>
+          <w:sz w:val="18"/>
+          <w:szCs w:val="18"/>
+        </w:rPr>
+        <w:t xml:space="preserve">  '</w:t>
+      </w:r>
+      <w:proofErr w:type="spellStart"/>
+      <w:r>
+        <w:rPr>
+          <w:rFonts w:ascii="Arial" w:hAnsi="Arial" w:cs="Arial"/>
+          <w:sz w:val="18"/>
+          <w:szCs w:val="18"/>
+        </w:rPr>
+        <w:t>PhaseNoiseParams</w:t>
+      </w:r>
+      <w:proofErr w:type="spellEnd"/>
+      <w:r>
+        <w:rPr>
+          <w:rFonts w:ascii="Arial" w:hAnsi="Arial" w:cs="Arial"/>
+          <w:sz w:val="18"/>
+          <w:szCs w:val="18"/>
+        </w:rPr>
+        <w:t>', struct, struct('NoiseUniformLow',0,'NoiseUniformHi',0,'NoiseGaussMean',0,'NoiseGaussSD',0.000001) %</w:t>
+      </w:r>
+    </w:p>
+    <w:p>
+      <w:pPr>
+        <w:spacing w:after="0"/>
+        <w:rPr>
+          <w:rFonts w:ascii="Arial" w:hAnsi="Arial" w:cs="Arial"/>
+          <w:sz w:val="18"/>
+          <w:szCs w:val="18"/>
+        </w:rPr>
+      </w:pPr>
+      <w:r>
+        <w:rPr>
+          <w:rFonts w:ascii="Arial" w:hAnsi="Arial" w:cs="Arial"/>
+          <w:sz w:val="18"/>
+          <w:szCs w:val="18"/>
+        </w:rPr>
+        <w:t xml:space="preserve">  '</w:t>
+      </w:r>
+      <w:proofErr w:type="spellStart"/>
+      <w:r>
+        <w:rPr>
+          <w:rFonts w:ascii="Arial" w:hAnsi="Arial" w:cs="Arial"/>
+          <w:sz w:val="18"/>
+          <w:szCs w:val="18"/>
+        </w:rPr>
+        <w:t>AmplNoiseParams</w:t>
+      </w:r>
+      <w:proofErr w:type="spellEnd"/>
+      <w:r>
+        <w:rPr>
+          <w:rFonts w:ascii="Arial" w:hAnsi="Arial" w:cs="Arial"/>
+          <w:sz w:val="18"/>
+          <w:szCs w:val="18"/>
+        </w:rPr>
+        <w:t>' , struct, struct('NoiseUniformLow',0,'NoiseUniformHi',0,'NoiseGaussMean',0,'NoiseGaussSD',0.000001) %</w:t>
+      </w:r>
+    </w:p>
+    <w:p>
+      <w:pPr>
+        <w:spacing w:after="0"/>
+        <w:rPr>
+          <w:rFonts w:ascii="Arial" w:hAnsi="Arial" w:cs="Arial"/>
+          <w:sz w:val="18"/>
+          <w:szCs w:val="18"/>
+        </w:rPr>
+      </w:pPr>
+      <w:r>
+        <w:rPr>
+          <w:rFonts w:ascii="Arial" w:hAnsi="Arial" w:cs="Arial"/>
+          <w:sz w:val="18"/>
+          <w:szCs w:val="18"/>
+        </w:rPr>
+        <w:t xml:space="preserve">  '</w:t>
+      </w:r>
+      <w:proofErr w:type="spellStart"/>
+      <w:r>
+        <w:rPr>
+          <w:rFonts w:ascii="Arial" w:hAnsi="Arial" w:cs="Arial"/>
+          <w:sz w:val="18"/>
+          <w:szCs w:val="18"/>
+        </w:rPr>
+        <w:t>ModNoise</w:t>
+      </w:r>
+      <w:proofErr w:type="spellEnd"/>
+      <w:r>
+        <w:rPr>
+          <w:rFonts w:ascii="Arial" w:hAnsi="Arial" w:cs="Arial"/>
+          <w:sz w:val="18"/>
+          <w:szCs w:val="18"/>
+        </w:rPr>
+        <w:t>'        , logical, 'true'                 % if true, phase noise will be added to the simulated modulating signal</w:t>
+      </w:r>
+    </w:p>
+    <w:p>
+      <w:pPr>
+        <w:spacing w:after="0"/>
+        <w:rPr>
+          <w:rFonts w:ascii="Arial" w:hAnsi="Arial" w:cs="Arial"/>
+          <w:sz w:val="18"/>
+          <w:szCs w:val="18"/>
+        </w:rPr>
+      </w:pPr>
+      <w:r>
+        <w:rPr>
+          <w:rFonts w:ascii="Arial" w:hAnsi="Arial" w:cs="Arial"/>
+          <w:sz w:val="18"/>
+          <w:szCs w:val="18"/>
+        </w:rPr>
+        <w:t xml:space="preserve">  '</w:t>
+      </w:r>
+      <w:proofErr w:type="spellStart"/>
+      <w:r>
+        <w:rPr>
+          <w:rFonts w:ascii="Arial" w:hAnsi="Arial" w:cs="Arial"/>
+          <w:sz w:val="18"/>
+          <w:szCs w:val="18"/>
+        </w:rPr>
+        <w:t>SigNoise</w:t>
+      </w:r>
+      <w:proofErr w:type="spellEnd"/>
+      <w:r>
+        <w:rPr>
+          <w:rFonts w:ascii="Arial" w:hAnsi="Arial" w:cs="Arial"/>
+          <w:sz w:val="18"/>
+          <w:szCs w:val="18"/>
+        </w:rPr>
+        <w:t>'        , logical, 'true'                 % if true, Amplitude noise will be added to the simulated modulated signal</w:t>
+      </w:r>
+    </w:p>
+    <w:p>
+      <w:pPr>
+        <w:spacing w:after="0"/>
+        <w:rPr>
+          <w:rFonts w:ascii="Arial" w:hAnsi="Arial" w:cs="Arial"/>
+          <w:sz w:val="18"/>
+          <w:szCs w:val="18"/>
+        </w:rPr>
+      </w:pPr>
+      <w:r>
+        <w:rPr>
+          <w:rFonts w:ascii="Arial" w:hAnsi="Arial" w:cs="Arial"/>
+          <w:sz w:val="18"/>
+          <w:szCs w:val="18"/>
+        </w:rPr>
+        <w:t xml:space="preserve">  '</w:t>
+      </w:r>
+      <w:proofErr w:type="spellStart"/>
+      <w:r>
+        <w:rPr>
+          <w:rFonts w:ascii="Arial" w:hAnsi="Arial" w:cs="Arial"/>
+          <w:sz w:val="18"/>
+          <w:szCs w:val="18"/>
+        </w:rPr>
+        <w:t>NumHarm</w:t>
+      </w:r>
+      <w:proofErr w:type="spellEnd"/>
+      <w:r>
+        <w:rPr>
+          <w:rFonts w:ascii="Arial" w:hAnsi="Arial" w:cs="Arial"/>
+          <w:sz w:val="18"/>
+          <w:szCs w:val="18"/>
+        </w:rPr>
+        <w:t>'         , 3                               % Number of harmonics to use during NLS and BSA analysis</w:t>
+      </w:r>
+    </w:p>
+    <w:p>
+      <w:pPr>
+        <w:spacing w:after="0"/>
+        <w:rPr>
+          <w:rFonts w:ascii="Arial" w:hAnsi="Arial" w:cs="Arial"/>
+          <w:sz w:val="18"/>
+          <w:szCs w:val="18"/>
+        </w:rPr>
+      </w:pPr>
+      <w:r>
+        <w:rPr>
+          <w:rFonts w:ascii="Arial" w:hAnsi="Arial" w:cs="Arial"/>
+          <w:sz w:val="18"/>
+          <w:szCs w:val="18"/>
+        </w:rPr>
+        <w:t xml:space="preserve">  '</w:t>
+      </w:r>
+      <w:proofErr w:type="spellStart"/>
+      <w:r>
+        <w:rPr>
+          <w:rFonts w:ascii="Arial" w:hAnsi="Arial" w:cs="Arial"/>
+          <w:sz w:val="18"/>
+          <w:szCs w:val="18"/>
+        </w:rPr>
+        <w:t>GenModData</w:t>
+      </w:r>
+      <w:proofErr w:type="spellEnd"/>
+      <w:r>
+        <w:rPr>
+          <w:rFonts w:ascii="Arial" w:hAnsi="Arial" w:cs="Arial"/>
+          <w:sz w:val="18"/>
+          <w:szCs w:val="18"/>
+        </w:rPr>
+        <w:t>'      , []                              % Uploaded modulating signal.  If empty, a simulated signal will be created</w:t>
+      </w:r>
+    </w:p>
+    <w:p>
+      <w:pPr>
+        <w:spacing w:after="0"/>
+        <w:rPr>
+          <w:rFonts w:ascii="Arial" w:hAnsi="Arial" w:cs="Arial"/>
+          <w:sz w:val="18"/>
+          <w:szCs w:val="18"/>
+        </w:rPr>
+      </w:pPr>
+      <w:r>
+        <w:rPr>
+          <w:rFonts w:ascii="Arial" w:hAnsi="Arial" w:cs="Arial"/>
+          <w:sz w:val="18"/>
+          <w:szCs w:val="18"/>
+        </w:rPr>
+        <w:t xml:space="preserve">  '</w:t>
+      </w:r>
+      <w:proofErr w:type="spellStart"/>
+      <w:r>
+        <w:rPr>
+          <w:rFonts w:ascii="Arial" w:hAnsi="Arial" w:cs="Arial"/>
+          <w:sz w:val="18"/>
+          <w:szCs w:val="18"/>
+        </w:rPr>
+        <w:t>GenData</w:t>
+      </w:r>
+      <w:proofErr w:type="spellEnd"/>
+      <w:r>
+        <w:rPr>
+          <w:rFonts w:ascii="Arial" w:hAnsi="Arial" w:cs="Arial"/>
+          <w:sz w:val="18"/>
+          <w:szCs w:val="18"/>
+        </w:rPr>
+        <w:t>'         , []                              % Uploaded modulated signal.  If empty, a simulated signal will be created</w:t>
       </w:r>
     </w:p>
     <w:p>
@@ -1101,7 +1595,7 @@
 </file>
 
 <file path=word/numbering.xml><?xml version="1.0" encoding="utf-8"?>
-<w:numbering xmlns:wpc="http://schemas.microsoft.com/office/word/2010/wordprocessingCanvas" xmlns:cx="http://schemas.microsoft.com/office/drawing/2014/chartex" xmlns:cx1="http://schemas.microsoft.com/office/drawing/2015/9/8/chartex" xmlns:cx2="http://schemas.microsoft.com/office/drawing/2015/10/21/chartex" xmlns:cx3="http://schemas.microsoft.com/office/drawing/2016/5/9/chartex" xmlns:cx4="http://schemas.microsoft.com/office/drawing/2016/5/10/chartex" xmlns:cx5="http://schemas.microsoft.com/office/drawing/2016/5/11/chartex" xmlns:cx6="http://schemas.microsoft.com/office/drawing/2016/5/12/chartex" xmlns:cx7="http://schemas.microsoft.com/office/drawing/2016/5/13/chartex" xmlns:cx8="http://schemas.microsoft.com/office/drawing/2016/5/14/chartex" xmlns:mc="http://schemas.openxmlformats.org/markup-compatibility/2006" xmlns:aink="http://schemas.microsoft.com/office/drawing/2016/ink" xmlns:am3d="http://schemas.microsoft.com/office/drawing/2017/model3d" xmlns:o="urn:schemas-microsoft-com:office:office" xmlns:r="http://schemas.openxmlformats.org/officeDocument/2006/relationships" xmlns:m="http://schemas.openxmlformats.org/officeDocument/2006/math" xmlns:v="urn:schemas-microsoft-com:vml" xmlns:wp14="http://schemas.microsoft.com/office/word/2010/wordprocessingDrawing" xmlns:wp="http://schemas.openxmlformats.org/drawingml/2006/wordprocessingDrawing" xmlns:w10="urn:schemas-microsoft-com:office:word" xmlns:w="http://schemas.openxmlformats.org/wordprocessingml/2006/main" xmlns:w14="http://schemas.microsoft.com/office/word/2010/wordml" xmlns:w15="http://schemas.microsoft.com/office/word/2012/wordml" xmlns:w16cex="http://schemas.microsoft.com/office/word/2018/wordml/cex" xmlns:w16cid="http://schemas.microsoft.com/office/word/2016/wordml/cid" xmlns:w16="http://schemas.microsoft.com/office/word/2018/wordml" xmlns:w16sdtdh="http://schemas.microsoft.com/office/word/2020/wordml/sdtdatahash" xmlns:w16se="http://schemas.microsoft.com/office/word/2015/wordml/symex" xmlns:wpg="http://schemas.microsoft.com/office/word/2010/wordprocessingGroup" xmlns:wpi="http://schemas.microsoft.com/office/word/2010/wordprocessingInk" xmlns:wne="http://schemas.microsoft.com/office/word/2006/wordml" xmlns:wps="http://schemas.microsoft.com/office/word/2010/wordprocessingShape" mc:Ignorable="w14 w15 w16se w16cid w16 w16cex w16sdtdh wp14">
+<w:numbering xmlns:wpc="http://schemas.microsoft.com/office/word/2010/wordprocessingCanvas" xmlns:cx="http://schemas.microsoft.com/office/drawing/2014/chartex" xmlns:cx1="http://schemas.microsoft.com/office/drawing/2015/9/8/chartex" xmlns:cx2="http://schemas.microsoft.com/office/drawing/2015/10/21/chartex" xmlns:cx3="http://schemas.microsoft.com/office/drawing/2016/5/9/chartex" xmlns:cx4="http://schemas.microsoft.com/office/drawing/2016/5/10/chartex" xmlns:cx5="http://schemas.microsoft.com/office/drawing/2016/5/11/chartex" xmlns:cx6="http://schemas.microsoft.com/office/drawing/2016/5/12/chartex" xmlns:cx7="http://schemas.microsoft.com/office/drawing/2016/5/13/chartex" xmlns:cx8="http://schemas.microsoft.com/office/drawing/2016/5/14/chartex" xmlns:mc="http://schemas.openxmlformats.org/markup-compatibility/2006" xmlns:aink="http://schemas.microsoft.com/office/drawing/2016/ink" xmlns:am3d="http://schemas.microsoft.com/office/drawing/2017/model3d" xmlns:o="urn:schemas-microsoft-com:office:office" xmlns:r="http://schemas.openxmlformats.org/officeDocument/2006/relationships" xmlns:m="http://schemas.openxmlformats.org/officeDocument/2006/math" xmlns:v="urn:schemas-microsoft-com:vml" xmlns:wp14="http://schemas.microsoft.com/office/word/2010/wordprocessingDrawing" xmlns:wp="http://schemas.openxmlformats.org/drawingml/2006/wordprocessingDrawing" xmlns:w10="urn:schemas-microsoft-com:office:word" xmlns:w="http://schemas.openxmlformats.org/wordprocessingml/2006/main" xmlns:w14="http://schemas.microsoft.com/office/word/2010/wordml" xmlns:w15="http://schemas.microsoft.com/office/word/2012/wordml" xmlns:w16cex="http://schemas.microsoft.com/office/word/2018/wordml/cex" xmlns:w16cid="http://schemas.microsoft.com/office/word/2016/wordml/cid" xmlns:w16="http://schemas.microsoft.com/office/word/2018/wordml" xmlns:w16se="http://schemas.microsoft.com/office/word/2015/wordml/symex" xmlns:wpg="http://schemas.microsoft.com/office/word/2010/wordprocessingGroup" xmlns:wpi="http://schemas.microsoft.com/office/word/2010/wordprocessingInk" xmlns:wne="http://schemas.microsoft.com/office/word/2006/wordml" xmlns:wps="http://schemas.microsoft.com/office/word/2010/wordprocessingShape" mc:Ignorable="w14 w15 w16se w16cid w16 w16cex wp14">
   <w:abstractNum w:abstractNumId="0" w15:restartNumberingAfterBreak="0">
     <w:nsid w:val="497C4E83"/>
     <w:multiLevelType w:val="hybridMultilevel"/>
@@ -1195,7 +1689,7 @@
 </file>
 
 <file path=word/styles.xml><?xml version="1.0" encoding="utf-8"?>
-<w:styles xmlns:mc="http://schemas.openxmlformats.org/markup-compatibility/2006" xmlns:r="http://schemas.openxmlformats.org/officeDocument/2006/relationships" xmlns:w="http://schemas.openxmlformats.org/wordprocessingml/2006/main" xmlns:w14="http://schemas.microsoft.com/office/word/2010/wordml" xmlns:w15="http://schemas.microsoft.com/office/word/2012/wordml" xmlns:w16cex="http://schemas.microsoft.com/office/word/2018/wordml/cex" xmlns:w16cid="http://schemas.microsoft.com/office/word/2016/wordml/cid" xmlns:w16="http://schemas.microsoft.com/office/word/2018/wordml" xmlns:w16sdtdh="http://schemas.microsoft.com/office/word/2020/wordml/sdtdatahash" xmlns:w16se="http://schemas.microsoft.com/office/word/2015/wordml/symex" mc:Ignorable="w14 w15 w16se w16cid w16 w16cex w16sdtdh">
+<w:styles xmlns:mc="http://schemas.openxmlformats.org/markup-compatibility/2006" xmlns:r="http://schemas.openxmlformats.org/officeDocument/2006/relationships" xmlns:w="http://schemas.openxmlformats.org/wordprocessingml/2006/main" xmlns:w14="http://schemas.microsoft.com/office/word/2010/wordml" xmlns:w15="http://schemas.microsoft.com/office/word/2012/wordml" xmlns:w16cex="http://schemas.microsoft.com/office/word/2018/wordml/cex" xmlns:w16cid="http://schemas.microsoft.com/office/word/2016/wordml/cid" xmlns:w16="http://schemas.microsoft.com/office/word/2018/wordml" xmlns:w16se="http://schemas.microsoft.com/office/word/2015/wordml/symex" mc:Ignorable="w14 w15 w16se w16cid w16 w16cex">
   <w:docDefaults>
     <w:rPrDefault>
       <w:rPr>
@@ -1753,6 +2247,20 @@
     <w:basedOn w:val="DefaultParagraphFont"/>
     <w:rsid w:val="0030799E"/>
   </w:style>
+  <w:style w:type="paragraph" w:styleId="NormalWeb">
+    <w:name w:val="Normal (Web)"/>
+    <w:basedOn w:val="Normal"/>
+    <w:uiPriority w:val="99"/>
+    <w:semiHidden/>
+    <w:unhideWhenUsed/>
+    <w:rsid w:val="002003C8"/>
+    <w:pPr>
+      <w:spacing w:before="100" w:beforeAutospacing="1" w:after="100" w:afterAutospacing="1" w:line="240" w:lineRule="auto"/>
+    </w:pPr>
+    <w:rPr>
+      <w:rFonts w:ascii="Calibri" w:eastAsia="Times New Roman" w:hAnsi="Calibri" w:cs="Calibri"/>
+    </w:rPr>
+  </w:style>
 </w:styles>
 </file>
 

</xml_diff>

<commit_message>
Added UnitTest class HJS_Experiments.m. Modified FM_HJS_Class.m to accept modulation index values and create some goodn3ess of fit parameters fot the BSA. Updated the instructions.
</commit_message>
<xml_diff>
--- a/Sandbox/FM_Kyrizis/Matlab/Instructions.docx
+++ b/Sandbox/FM_Kyrizis/Matlab/Instructions.docx
@@ -656,14 +656,99 @@
     <w:p>
       <w:pPr>
         <w:pStyle w:val="Heading2"/>
+      </w:pPr>
+      <w:r>
+        <w:t>Running Multiple Test Cases</w:t>
+      </w:r>
+    </w:p>
+    <w:p>
+      <w:r>
+        <w:t>A MATLAB unitTest class has been created to develop and run test cases with varying parameters.</w:t>
+      </w:r>
+    </w:p>
+    <w:p>
+      <w:r>
+        <w:t>The file HJS_Experiments.m can be instantiated and run using the following commands on the matlab command line:</w:t>
+      </w:r>
+    </w:p>
+    <w:p>
+      <w:pPr>
+        <w:autoSpaceDE w:val="0"/>
+        <w:autoSpaceDN w:val="0"/>
+        <w:adjustRightInd w:val="0"/>
+        <w:spacing w:after="0" w:line="240" w:lineRule="auto"/>
+        <w:rPr>
+          <w:rFonts w:ascii="Courier New" w:hAnsi="Courier New" w:cs="Courier New"/>
+          <w:sz w:val="24"/>
+          <w:szCs w:val="24"/>
+        </w:rPr>
+      </w:pPr>
+      <w:r>
+        <w:rPr>
+          <w:rFonts w:ascii="Courier New" w:hAnsi="Courier New" w:cs="Courier New"/>
+          <w:sz w:val="24"/>
+          <w:szCs w:val="24"/>
+        </w:rPr>
+        <w:t>testCase = HJS_Experiments;</w:t>
+      </w:r>
+    </w:p>
+    <w:p>
+      <w:pPr>
+        <w:autoSpaceDE w:val="0"/>
+        <w:autoSpaceDN w:val="0"/>
+        <w:adjustRightInd w:val="0"/>
+        <w:spacing w:after="0" w:line="240" w:lineRule="auto"/>
+        <w:rPr>
+          <w:rFonts w:ascii="Courier New" w:hAnsi="Courier New" w:cs="Courier New"/>
+          <w:sz w:val="24"/>
+          <w:szCs w:val="24"/>
+        </w:rPr>
+      </w:pPr>
+      <w:r>
+        <w:rPr>
+          <w:rFonts w:ascii="Courier New" w:hAnsi="Courier New" w:cs="Courier New"/>
+          <w:sz w:val="24"/>
+          <w:szCs w:val="24"/>
+        </w:rPr>
+        <w:t>res = testCase.run</w:t>
+      </w:r>
+    </w:p>
+    <w:p/>
+    <w:p>
+      <w:r>
+        <w:t xml:space="preserve">The first command instantiates a class instance.  Inside it you can view the most recent </w:t>
+      </w:r>
+      <w:r>
+        <w:t xml:space="preserve"> </w:t>
+      </w:r>
+      <w:r>
+        <w:t>properties of an FM_HJS_Class instance, before or after tests have been run</w:t>
+      </w:r>
+    </w:p>
+    <w:p>
+      <w:r>
+        <w:t>The second command runs all the functions in the Methods (Test).  Generally there will be one function: function Tests(obj) which calls a list of private test methods.</w:t>
+      </w:r>
+    </w:p>
+    <w:p>
+      <w:pPr>
+        <w:pStyle w:val="Heading2"/>
         <w:rPr>
           <w:rFonts w:eastAsia="Times New Roman"/>
         </w:rPr>
       </w:pPr>
-      <w:r>
+    </w:p>
+    <w:p>
+      <w:pPr>
+        <w:pStyle w:val="Heading2"/>
         <w:rPr>
           <w:rFonts w:eastAsia="Times New Roman"/>
         </w:rPr>
+      </w:pPr>
+      <w:r>
+        <w:rPr>
+          <w:rFonts w:eastAsia="Times New Roman"/>
+        </w:rPr>
         <w:t>Read the FM_HJS class documentation</w:t>
       </w:r>
     </w:p>
@@ -685,6 +770,7 @@
     </w:p>
     <w:p>
       <w:r>
+        <w:lastRenderedPageBreak/>
         <w:t>For example, the class constructor accepts a set of name,value pair arguments.  If the argument is not included in the call to the constructor, then the default settings will apply:  in the MATL</w:t>
       </w:r>
       <w:r>
@@ -712,23 +798,7 @@
           <w:sz w:val="18"/>
           <w:szCs w:val="18"/>
         </w:rPr>
-        <w:t xml:space="preserve">The constructor accepts name,value pair </w:t>
-      </w:r>
-      <w:r>
-        <w:rPr>
-          <w:rFonts w:ascii="Arial" w:hAnsi="Arial" w:cs="Arial"/>
-          <w:sz w:val="18"/>
-          <w:szCs w:val="18"/>
-        </w:rPr>
-        <w:t>arguments</w:t>
-      </w:r>
-      <w:r>
-        <w:rPr>
-          <w:rFonts w:ascii="Arial" w:hAnsi="Arial" w:cs="Arial"/>
-          <w:sz w:val="18"/>
-          <w:szCs w:val="18"/>
-        </w:rPr>
-        <w:t>.  If the</w:t>
+        <w:t>The constructor accepts name,value pair arguments.  If the</w:t>
       </w:r>
     </w:p>
     <w:p>
@@ -944,7 +1014,6 @@
           <w:sz w:val="18"/>
           <w:szCs w:val="18"/>
         </w:rPr>
-        <w:lastRenderedPageBreak/>
         <w:t xml:space="preserve">  'PhaseNoiseParams', struct, struct('NoiseUniformLow',0,'NoiseUniformHi',0,'NoiseGaussMean',0,'NoiseGaussSD',0.000001) %</w:t>
       </w:r>
     </w:p>

</xml_diff>

<commit_message>
Clean up and updated instructions
</commit_message>
<xml_diff>
--- a/Sandbox/FM_Kyrizis/Matlab/Instructions.docx
+++ b/Sandbox/FM_Kyrizis/Matlab/Instructions.docx
@@ -7,12 +7,60 @@
         <w:pStyle w:val="Heading1"/>
       </w:pPr>
       <w:r>
-        <w:t>Instructions for Hooke_Jeeves_Student3 method of FM signal analysis</w:t>
-      </w:r>
-    </w:p>
-    <w:p>
-      <w:r>
-        <w:t>Original LabWindows CVI version by Gregory Kyriazis, InMETRO</w:t>
+        <w:t xml:space="preserve">Instructions for </w:t>
+      </w:r>
+      <w:r>
+        <w:t>Nelder_Mead</w:t>
+      </w:r>
+      <w:r>
+        <w:t>_Student3 method of FM signal analysis</w:t>
+      </w:r>
+    </w:p>
+    <w:p>
+      <w:r>
+        <w:t xml:space="preserve">Original </w:t>
+      </w:r>
+      <w:proofErr w:type="spellStart"/>
+      <w:r>
+        <w:t>LabWindows</w:t>
+      </w:r>
+      <w:proofErr w:type="spellEnd"/>
+      <w:r>
+        <w:t xml:space="preserve"> CVI version by Gregory </w:t>
+      </w:r>
+      <w:proofErr w:type="spellStart"/>
+      <w:r>
+        <w:t>Kyriazis</w:t>
+      </w:r>
+      <w:proofErr w:type="spellEnd"/>
+      <w:r>
+        <w:t xml:space="preserve">, </w:t>
+      </w:r>
+      <w:proofErr w:type="spellStart"/>
+      <w:r>
+        <w:t>InMETRO</w:t>
+      </w:r>
+      <w:proofErr w:type="spellEnd"/>
+    </w:p>
+    <w:p>
+      <w:r>
+        <w:t xml:space="preserve">Ported to </w:t>
+      </w:r>
+      <w:proofErr w:type="spellStart"/>
+      <w:r>
+        <w:t>Matlab</w:t>
+      </w:r>
+      <w:proofErr w:type="spellEnd"/>
+      <w:r>
+        <w:t xml:space="preserve">, converted to </w:t>
+      </w:r>
+      <w:proofErr w:type="spellStart"/>
+      <w:r>
+        <w:t>Nelder</w:t>
+      </w:r>
+      <w:proofErr w:type="spellEnd"/>
+      <w:r>
+        <w:t xml:space="preserve"> Mead and added a preliminary grid search for starting values for the BSA by Allen Goldstein, NIST</w:t>
       </w:r>
     </w:p>
     <w:p>
@@ -27,8 +75,13 @@
       <w:pPr>
         <w:spacing w:after="0"/>
       </w:pPr>
-      <w:r>
-        <w:t>Kyriazis G. A., “Estimating parameters of complex modulated signals from</w:t>
+      <w:proofErr w:type="spellStart"/>
+      <w:r>
+        <w:t>Kyriazis</w:t>
+      </w:r>
+      <w:proofErr w:type="spellEnd"/>
+      <w:r>
+        <w:t xml:space="preserve"> G. A., “Estimating parameters of complex modulated signals from</w:t>
       </w:r>
     </w:p>
     <w:p>
@@ -43,8 +96,13 @@
       <w:pPr>
         <w:spacing w:after="0"/>
       </w:pPr>
-      <w:r>
-        <w:t>Instrum. Meas., v. 62, no. 6, pp. 1681-1686, June 2013.</w:t>
+      <w:proofErr w:type="spellStart"/>
+      <w:r>
+        <w:t>Instrum</w:t>
+      </w:r>
+      <w:proofErr w:type="spellEnd"/>
+      <w:r>
+        <w:t>. Meas., v. 62, no. 6, pp. 1681-1686, June 2013.</w:t>
       </w:r>
     </w:p>
     <w:p>
@@ -65,7 +123,15 @@
         <w:spacing w:after="0"/>
       </w:pPr>
       <w:r>
-        <w:t xml:space="preserve"> Kyriazis G. A., “A Cartesian method to improve the results and</w:t>
+        <w:t xml:space="preserve"> </w:t>
+      </w:r>
+      <w:proofErr w:type="spellStart"/>
+      <w:r>
+        <w:t>Kyriazis</w:t>
+      </w:r>
+      <w:proofErr w:type="spellEnd"/>
+      <w:r>
+        <w:t xml:space="preserve"> G. A., “A Cartesian method to improve the results and</w:t>
       </w:r>
     </w:p>
     <w:p>
@@ -97,7 +163,23 @@
         <w:spacing w:after="0"/>
       </w:pPr>
       <w:r>
-        <w:t>Pavese; W. Bremser; A.G. Chunovkina; N. Fischer; A.B. Forbes (eds.),</w:t>
+        <w:t xml:space="preserve">Pavese; W. </w:t>
+      </w:r>
+      <w:proofErr w:type="spellStart"/>
+      <w:r>
+        <w:t>Bremser</w:t>
+      </w:r>
+      <w:proofErr w:type="spellEnd"/>
+      <w:r>
+        <w:t xml:space="preserve">; A.G. </w:t>
+      </w:r>
+      <w:proofErr w:type="spellStart"/>
+      <w:r>
+        <w:t>Chunovkina</w:t>
+      </w:r>
+      <w:proofErr w:type="spellEnd"/>
+      <w:r>
+        <w:t>; N. Fischer; A.B. Forbes (eds.),</w:t>
       </w:r>
     </w:p>
     <w:p>
@@ -110,11 +192,6 @@
     </w:p>
     <w:p/>
     <w:p>
-      <w:r>
-        <w:t>Ported to MATLAB by Allen R Goldstein, NIST</w:t>
-      </w:r>
-    </w:p>
-    <w:p>
       <w:pPr>
         <w:pStyle w:val="Heading2"/>
       </w:pPr>
@@ -122,7 +199,10 @@
         <w:t xml:space="preserve">First use:  Test script </w:t>
       </w:r>
       <w:r>
-        <w:t>Hooke_Jeeves_Student3.m</w:t>
+        <w:t>Nelder_Mead</w:t>
+      </w:r>
+      <w:r>
+        <w:t>_Student3.m</w:t>
       </w:r>
     </w:p>
     <w:p>
@@ -134,7 +214,15 @@
         </w:numPr>
       </w:pPr>
       <w:r>
-        <w:t xml:space="preserve">Open Matlab and navigate to the working folder </w:t>
+        <w:t xml:space="preserve">Open </w:t>
+      </w:r>
+      <w:proofErr w:type="spellStart"/>
+      <w:r>
+        <w:t>Matlab</w:t>
+      </w:r>
+      <w:proofErr w:type="spellEnd"/>
+      <w:r>
+        <w:t xml:space="preserve"> and navigate to the working folder </w:t>
       </w:r>
       <w:r>
         <w:t>F:\Projects\SpectralToolkit\Sandbox\FM_Kyrizis\Matlab</w:t>
@@ -212,6 +300,7 @@
         </w:rPr>
         <w:t xml:space="preserve"> HJS = </w:t>
       </w:r>
+      <w:proofErr w:type="spellStart"/>
       <w:r>
         <w:rPr>
           <w:rFonts w:ascii="Courier New" w:eastAsia="Times New Roman" w:hAnsi="Courier New" w:cs="Courier New"/>
@@ -221,8 +310,31 @@
           <w:sz w:val="20"/>
           <w:szCs w:val="20"/>
         </w:rPr>
-        <w:t>FM_HJS_Class</w:t>
-      </w:r>
+        <w:t>FM_</w:t>
+      </w:r>
+      <w:r>
+        <w:rPr>
+          <w:rFonts w:ascii="Courier New" w:eastAsia="Times New Roman" w:hAnsi="Courier New" w:cs="Courier New"/>
+          <w:b/>
+          <w:bCs/>
+          <w:color w:val="990000"/>
+          <w:sz w:val="20"/>
+          <w:szCs w:val="20"/>
+        </w:rPr>
+        <w:t>NMS</w:t>
+      </w:r>
+      <w:r>
+        <w:rPr>
+          <w:rFonts w:ascii="Courier New" w:eastAsia="Times New Roman" w:hAnsi="Courier New" w:cs="Courier New"/>
+          <w:b/>
+          <w:bCs/>
+          <w:color w:val="990000"/>
+          <w:sz w:val="20"/>
+          <w:szCs w:val="20"/>
+        </w:rPr>
+        <w:t>_Class</w:t>
+      </w:r>
+      <w:proofErr w:type="spellEnd"/>
       <w:r>
         <w:rPr>
           <w:rFonts w:ascii="Courier New" w:eastAsia="Times New Roman" w:hAnsi="Courier New" w:cs="Courier New"/>
@@ -282,7 +394,27 @@
           <w:sz w:val="20"/>
           <w:szCs w:val="20"/>
         </w:rPr>
-        <w:t xml:space="preserve"> HJS.configure()       % </w:t>
+        <w:t xml:space="preserve"> </w:t>
+      </w:r>
+      <w:proofErr w:type="spellStart"/>
+      <w:r>
+        <w:rPr>
+          <w:rFonts w:ascii="Courier New" w:eastAsia="Times New Roman" w:hAnsi="Courier New" w:cs="Courier New"/>
+          <w:color w:val="000000"/>
+          <w:sz w:val="20"/>
+          <w:szCs w:val="20"/>
+        </w:rPr>
+        <w:t>HJS.configure</w:t>
+      </w:r>
+      <w:proofErr w:type="spellEnd"/>
+      <w:r>
+        <w:rPr>
+          <w:rFonts w:ascii="Courier New" w:eastAsia="Times New Roman" w:hAnsi="Courier New" w:cs="Courier New"/>
+          <w:color w:val="000000"/>
+          <w:sz w:val="20"/>
+          <w:szCs w:val="20"/>
+        </w:rPr>
+        <w:t xml:space="preserve">()       % </w:t>
       </w:r>
       <w:r>
         <w:rPr>
@@ -343,7 +475,27 @@
           <w:sz w:val="20"/>
           <w:szCs w:val="20"/>
         </w:rPr>
-        <w:t xml:space="preserve"> HJS.mod_Freq_NLS()    %</w:t>
+        <w:t xml:space="preserve"> </w:t>
+      </w:r>
+      <w:proofErr w:type="spellStart"/>
+      <w:r>
+        <w:rPr>
+          <w:rFonts w:ascii="Courier New" w:eastAsia="Times New Roman" w:hAnsi="Courier New" w:cs="Courier New"/>
+          <w:color w:val="000000"/>
+          <w:sz w:val="20"/>
+          <w:szCs w:val="20"/>
+        </w:rPr>
+        <w:t>HJS.mod_Freq_NLS</w:t>
+      </w:r>
+      <w:proofErr w:type="spellEnd"/>
+      <w:r>
+        <w:rPr>
+          <w:rFonts w:ascii="Courier New" w:eastAsia="Times New Roman" w:hAnsi="Courier New" w:cs="Courier New"/>
+          <w:color w:val="000000"/>
+          <w:sz w:val="20"/>
+          <w:szCs w:val="20"/>
+        </w:rPr>
+        <w:t>()    %</w:t>
       </w:r>
       <w:r>
         <w:rPr>
@@ -404,7 +556,27 @@
           <w:sz w:val="20"/>
           <w:szCs w:val="20"/>
         </w:rPr>
-        <w:t xml:space="preserve"> HJS.mod_Amp_NLS()     %</w:t>
+        <w:t xml:space="preserve"> </w:t>
+      </w:r>
+      <w:proofErr w:type="spellStart"/>
+      <w:r>
+        <w:rPr>
+          <w:rFonts w:ascii="Courier New" w:eastAsia="Times New Roman" w:hAnsi="Courier New" w:cs="Courier New"/>
+          <w:color w:val="000000"/>
+          <w:sz w:val="20"/>
+          <w:szCs w:val="20"/>
+        </w:rPr>
+        <w:t>HJS.mod_Amp_NLS</w:t>
+      </w:r>
+      <w:proofErr w:type="spellEnd"/>
+      <w:r>
+        <w:rPr>
+          <w:rFonts w:ascii="Courier New" w:eastAsia="Times New Roman" w:hAnsi="Courier New" w:cs="Courier New"/>
+          <w:color w:val="000000"/>
+          <w:sz w:val="20"/>
+          <w:szCs w:val="20"/>
+        </w:rPr>
+        <w:t>()     %</w:t>
       </w:r>
       <w:r>
         <w:rPr>
@@ -456,7 +628,27 @@
           <w:sz w:val="20"/>
           <w:szCs w:val="20"/>
         </w:rPr>
-        <w:t xml:space="preserve"> HJS.plot('NLS')       %</w:t>
+        <w:t xml:space="preserve"> </w:t>
+      </w:r>
+      <w:proofErr w:type="spellStart"/>
+      <w:r>
+        <w:rPr>
+          <w:rFonts w:ascii="Courier New" w:eastAsia="Times New Roman" w:hAnsi="Courier New" w:cs="Courier New"/>
+          <w:color w:val="000000"/>
+          <w:sz w:val="20"/>
+          <w:szCs w:val="20"/>
+        </w:rPr>
+        <w:t>HJS.plot</w:t>
+      </w:r>
+      <w:proofErr w:type="spellEnd"/>
+      <w:r>
+        <w:rPr>
+          <w:rFonts w:ascii="Courier New" w:eastAsia="Times New Roman" w:hAnsi="Courier New" w:cs="Courier New"/>
+          <w:color w:val="000000"/>
+          <w:sz w:val="20"/>
+          <w:szCs w:val="20"/>
+        </w:rPr>
+        <w:t>('NLS')       %</w:t>
       </w:r>
       <w:r>
         <w:rPr>
@@ -508,7 +700,27 @@
           <w:sz w:val="20"/>
           <w:szCs w:val="20"/>
         </w:rPr>
-        <w:t xml:space="preserve"> HJS.Freq_BSA()        %</w:t>
+        <w:t xml:space="preserve"> </w:t>
+      </w:r>
+      <w:proofErr w:type="spellStart"/>
+      <w:r>
+        <w:rPr>
+          <w:rFonts w:ascii="Courier New" w:eastAsia="Times New Roman" w:hAnsi="Courier New" w:cs="Courier New"/>
+          <w:color w:val="000000"/>
+          <w:sz w:val="20"/>
+          <w:szCs w:val="20"/>
+        </w:rPr>
+        <w:t>HJS.Freq_BSA</w:t>
+      </w:r>
+      <w:proofErr w:type="spellEnd"/>
+      <w:r>
+        <w:rPr>
+          <w:rFonts w:ascii="Courier New" w:eastAsia="Times New Roman" w:hAnsi="Courier New" w:cs="Courier New"/>
+          <w:color w:val="000000"/>
+          <w:sz w:val="20"/>
+          <w:szCs w:val="20"/>
+        </w:rPr>
+        <w:t>()        %</w:t>
       </w:r>
       <w:r>
         <w:rPr>
@@ -560,7 +772,27 @@
           <w:sz w:val="20"/>
           <w:szCs w:val="20"/>
         </w:rPr>
-        <w:t xml:space="preserve"> HJS.Ampl_BSA()        %</w:t>
+        <w:t xml:space="preserve"> </w:t>
+      </w:r>
+      <w:proofErr w:type="spellStart"/>
+      <w:r>
+        <w:rPr>
+          <w:rFonts w:ascii="Courier New" w:eastAsia="Times New Roman" w:hAnsi="Courier New" w:cs="Courier New"/>
+          <w:color w:val="000000"/>
+          <w:sz w:val="20"/>
+          <w:szCs w:val="20"/>
+        </w:rPr>
+        <w:t>HJS.Ampl_BSA</w:t>
+      </w:r>
+      <w:proofErr w:type="spellEnd"/>
+      <w:r>
+        <w:rPr>
+          <w:rFonts w:ascii="Courier New" w:eastAsia="Times New Roman" w:hAnsi="Courier New" w:cs="Courier New"/>
+          <w:color w:val="000000"/>
+          <w:sz w:val="20"/>
+          <w:szCs w:val="20"/>
+        </w:rPr>
+        <w:t>()        %</w:t>
       </w:r>
       <w:r>
         <w:rPr>
@@ -612,7 +844,27 @@
           <w:sz w:val="20"/>
           <w:szCs w:val="20"/>
         </w:rPr>
-        <w:t xml:space="preserve"> HJS.plot('BSA')       %</w:t>
+        <w:t xml:space="preserve"> </w:t>
+      </w:r>
+      <w:proofErr w:type="spellStart"/>
+      <w:r>
+        <w:rPr>
+          <w:rFonts w:ascii="Courier New" w:eastAsia="Times New Roman" w:hAnsi="Courier New" w:cs="Courier New"/>
+          <w:color w:val="000000"/>
+          <w:sz w:val="20"/>
+          <w:szCs w:val="20"/>
+        </w:rPr>
+        <w:t>HJS.plot</w:t>
+      </w:r>
+      <w:proofErr w:type="spellEnd"/>
+      <w:r>
+        <w:rPr>
+          <w:rFonts w:ascii="Courier New" w:eastAsia="Times New Roman" w:hAnsi="Courier New" w:cs="Courier New"/>
+          <w:color w:val="000000"/>
+          <w:sz w:val="20"/>
+          <w:szCs w:val="20"/>
+        </w:rPr>
+        <w:t>('BSA')       %</w:t>
       </w:r>
       <w:r>
         <w:rPr>
@@ -663,12 +915,39 @@
     </w:p>
     <w:p>
       <w:r>
-        <w:t>A MATLAB unitTest class has been created to develop and run test cases with varying parameters.</w:t>
-      </w:r>
-    </w:p>
-    <w:p>
-      <w:r>
-        <w:t>The file HJS_Experiments.m can be instantiated and run using the following commands on the matlab command line:</w:t>
+        <w:t xml:space="preserve">A MATLAB </w:t>
+      </w:r>
+      <w:proofErr w:type="spellStart"/>
+      <w:r>
+        <w:t>unitTest</w:t>
+      </w:r>
+      <w:proofErr w:type="spellEnd"/>
+      <w:r>
+        <w:t xml:space="preserve"> class has been created to develop and run test cases with varying parameters.</w:t>
+      </w:r>
+    </w:p>
+    <w:p>
+      <w:r>
+        <w:t xml:space="preserve">The file </w:t>
+      </w:r>
+      <w:proofErr w:type="spellStart"/>
+      <w:r>
+        <w:t>NMS</w:t>
+      </w:r>
+      <w:r>
+        <w:t>_Experiments.m</w:t>
+      </w:r>
+      <w:proofErr w:type="spellEnd"/>
+      <w:r>
+        <w:t xml:space="preserve"> can be instantiated and run using the following commands on the </w:t>
+      </w:r>
+      <w:proofErr w:type="spellStart"/>
+      <w:r>
+        <w:t>matlab</w:t>
+      </w:r>
+      <w:proofErr w:type="spellEnd"/>
+      <w:r>
+        <w:t xml:space="preserve"> command line:</w:t>
       </w:r>
     </w:p>
     <w:p>
@@ -683,13 +962,49 @@
           <w:szCs w:val="24"/>
         </w:rPr>
       </w:pPr>
+      <w:proofErr w:type="spellStart"/>
       <w:r>
         <w:rPr>
           <w:rFonts w:ascii="Courier New" w:hAnsi="Courier New" w:cs="Courier New"/>
           <w:sz w:val="24"/>
           <w:szCs w:val="24"/>
         </w:rPr>
-        <w:t>testCase = HJS_Experiments;</w:t>
+        <w:t>testCase</w:t>
+      </w:r>
+      <w:proofErr w:type="spellEnd"/>
+      <w:r>
+        <w:rPr>
+          <w:rFonts w:ascii="Courier New" w:hAnsi="Courier New" w:cs="Courier New"/>
+          <w:sz w:val="24"/>
+          <w:szCs w:val="24"/>
+        </w:rPr>
+        <w:t xml:space="preserve"> = </w:t>
+      </w:r>
+      <w:proofErr w:type="spellStart"/>
+      <w:r>
+        <w:rPr>
+          <w:rFonts w:ascii="Courier New" w:hAnsi="Courier New" w:cs="Courier New"/>
+          <w:sz w:val="24"/>
+          <w:szCs w:val="24"/>
+        </w:rPr>
+        <w:t>NMS</w:t>
+      </w:r>
+      <w:r>
+        <w:rPr>
+          <w:rFonts w:ascii="Courier New" w:hAnsi="Courier New" w:cs="Courier New"/>
+          <w:sz w:val="24"/>
+          <w:szCs w:val="24"/>
+        </w:rPr>
+        <w:t>_Experiments</w:t>
+      </w:r>
+      <w:proofErr w:type="spellEnd"/>
+      <w:r>
+        <w:rPr>
+          <w:rFonts w:ascii="Courier New" w:hAnsi="Courier New" w:cs="Courier New"/>
+          <w:sz w:val="24"/>
+          <w:szCs w:val="24"/>
+        </w:rPr>
+        <w:t>;</w:t>
       </w:r>
     </w:p>
     <w:p>
@@ -710,149 +1025,333 @@
           <w:sz w:val="24"/>
           <w:szCs w:val="24"/>
         </w:rPr>
-        <w:t>res = testCase.run</w:t>
-      </w:r>
+        <w:t xml:space="preserve">res = </w:t>
+      </w:r>
+      <w:proofErr w:type="spellStart"/>
+      <w:r>
+        <w:rPr>
+          <w:rFonts w:ascii="Courier New" w:hAnsi="Courier New" w:cs="Courier New"/>
+          <w:sz w:val="24"/>
+          <w:szCs w:val="24"/>
+        </w:rPr>
+        <w:t>testCase.run</w:t>
+      </w:r>
+      <w:proofErr w:type="spellEnd"/>
     </w:p>
     <w:p/>
     <w:p>
       <w:r>
-        <w:t xml:space="preserve">The first command instantiates a class instance.  Inside it you can view the most recent </w:t>
-      </w:r>
-      <w:r>
+        <w:t xml:space="preserve">The first command instantiates a class instance.  Inside it you can view the most </w:t>
+      </w:r>
+      <w:r>
+        <w:t xml:space="preserve">recent </w:t>
+      </w:r>
+      <w:r>
+        <w:t>properties</w:t>
+      </w:r>
+      <w:r>
+        <w:t xml:space="preserve"> of an </w:t>
+      </w:r>
+      <w:proofErr w:type="spellStart"/>
+      <w:r>
+        <w:t>FM_HJS_Class</w:t>
+      </w:r>
+      <w:proofErr w:type="spellEnd"/>
+      <w:r>
+        <w:t xml:space="preserve"> instance, before or after tests have been run</w:t>
+      </w:r>
+    </w:p>
+    <w:p>
+      <w:r>
+        <w:t xml:space="preserve">The second command runs all the functions in the Methods (Test).  </w:t>
+      </w:r>
+      <w:r>
+        <w:t>Generally,</w:t>
+      </w:r>
+      <w:r>
+        <w:t xml:space="preserve"> there will be one function: function Tests(obj) which calls a list of private test methods.</w:t>
+      </w:r>
+    </w:p>
+    <w:p>
+      <w:pPr>
+        <w:pStyle w:val="Heading2"/>
+        <w:rPr>
+          <w:rFonts w:eastAsia="Times New Roman"/>
+        </w:rPr>
+      </w:pPr>
+    </w:p>
+    <w:p>
+      <w:pPr>
+        <w:pStyle w:val="Heading2"/>
+        <w:rPr>
+          <w:rFonts w:eastAsia="Times New Roman"/>
+        </w:rPr>
+      </w:pPr>
+      <w:r>
+        <w:rPr>
+          <w:rFonts w:eastAsia="Times New Roman"/>
+        </w:rPr>
+        <w:t>Read the FM_HJS class documentation</w:t>
+      </w:r>
+    </w:p>
+    <w:p>
+      <w:r>
+        <w:t>The class is fully documented.  On the MATLAB command line, type “</w:t>
+      </w:r>
+      <w:r>
+        <w:t xml:space="preserve">doc </w:t>
+      </w:r>
+      <w:proofErr w:type="spellStart"/>
+      <w:r>
+        <w:t>FM_</w:t>
+      </w:r>
+      <w:r>
+        <w:t>NMS</w:t>
+      </w:r>
+      <w:r>
+        <w:t>_Class</w:t>
+      </w:r>
+      <w:proofErr w:type="spellEnd"/>
+      <w:r>
+        <w:t xml:space="preserve">”.  </w:t>
+      </w:r>
+    </w:p>
+    <w:p>
+      <w:r>
+        <w:lastRenderedPageBreak/>
+        <w:t>The documentation will open.  In the documentation are links for all properties and methods of the class.  Click on each of those for documentation of the property or method.</w:t>
+      </w:r>
+    </w:p>
+    <w:p>
+      <w:r>
+        <w:t xml:space="preserve">For example, the class constructor accepts a set of </w:t>
+      </w:r>
+      <w:proofErr w:type="spellStart"/>
+      <w:r>
+        <w:t>name,value</w:t>
+      </w:r>
+      <w:proofErr w:type="spellEnd"/>
+      <w:r>
+        <w:t xml:space="preserve"> pair arguments.  If the argument is not included in the call to the constructor, then the default settings will apply:  in the MATL</w:t>
+      </w:r>
+      <w:r>
+        <w:t>A</w:t>
+      </w:r>
+      <w:r>
+        <w:t xml:space="preserve">B documentation on the class, click on the Constructor Summary </w:t>
+      </w:r>
+      <w:proofErr w:type="spellStart"/>
+      <w:r>
+        <w:t>FM_</w:t>
+      </w:r>
+      <w:r>
+        <w:t>NMS</w:t>
+      </w:r>
+      <w:r>
+        <w:t>_Class</w:t>
+      </w:r>
+      <w:proofErr w:type="spellEnd"/>
+      <w:r>
+        <w:t xml:space="preserve"> to see full documentation of the arguments as follows:</w:t>
+      </w:r>
+    </w:p>
+    <w:p>
+      <w:pPr>
+        <w:spacing w:after="0"/>
+        <w:rPr>
+          <w:rFonts w:ascii="Arial" w:hAnsi="Arial" w:cs="Arial"/>
+          <w:sz w:val="18"/>
+          <w:szCs w:val="18"/>
+        </w:rPr>
+      </w:pPr>
+      <w:r>
+        <w:t xml:space="preserve">  </w:t>
+      </w:r>
+      <w:r>
+        <w:rPr>
+          <w:rFonts w:ascii="Arial" w:hAnsi="Arial" w:cs="Arial"/>
+          <w:sz w:val="18"/>
+          <w:szCs w:val="18"/>
+        </w:rPr>
+        <w:t xml:space="preserve">The constructor accepts </w:t>
+      </w:r>
+      <w:proofErr w:type="spellStart"/>
+      <w:r>
+        <w:rPr>
+          <w:rFonts w:ascii="Arial" w:hAnsi="Arial" w:cs="Arial"/>
+          <w:sz w:val="18"/>
+          <w:szCs w:val="18"/>
+        </w:rPr>
+        <w:t>name,value</w:t>
+      </w:r>
+      <w:proofErr w:type="spellEnd"/>
+      <w:r>
+        <w:rPr>
+          <w:rFonts w:ascii="Arial" w:hAnsi="Arial" w:cs="Arial"/>
+          <w:sz w:val="18"/>
+          <w:szCs w:val="18"/>
+        </w:rPr>
+        <w:t xml:space="preserve"> pair arguments.  If the</w:t>
+      </w:r>
+    </w:p>
+    <w:p>
+      <w:pPr>
+        <w:spacing w:after="0"/>
+        <w:rPr>
+          <w:rFonts w:ascii="Arial" w:hAnsi="Arial" w:cs="Arial"/>
+          <w:sz w:val="18"/>
+          <w:szCs w:val="18"/>
+        </w:rPr>
+      </w:pPr>
+      <w:r>
+        <w:rPr>
+          <w:rFonts w:ascii="Arial" w:hAnsi="Arial" w:cs="Arial"/>
+          <w:sz w:val="18"/>
+          <w:szCs w:val="18"/>
+        </w:rPr>
+        <w:t xml:space="preserve">  argument is not included in the constructor call the default</w:t>
+      </w:r>
+    </w:p>
+    <w:p>
+      <w:pPr>
+        <w:spacing w:after="0"/>
+        <w:rPr>
+          <w:rFonts w:ascii="Arial" w:hAnsi="Arial" w:cs="Arial"/>
+          <w:sz w:val="18"/>
+          <w:szCs w:val="18"/>
+        </w:rPr>
+      </w:pPr>
+      <w:r>
+        <w:rPr>
+          <w:rFonts w:ascii="Arial" w:hAnsi="Arial" w:cs="Arial"/>
+          <w:sz w:val="18"/>
+          <w:szCs w:val="18"/>
+        </w:rPr>
+        <w:t xml:space="preserve">  value will </w:t>
+      </w:r>
+      <w:proofErr w:type="spellStart"/>
+      <w:r>
+        <w:rPr>
+          <w:rFonts w:ascii="Arial" w:hAnsi="Arial" w:cs="Arial"/>
+          <w:sz w:val="18"/>
+          <w:szCs w:val="18"/>
+        </w:rPr>
+        <w:t>ne</w:t>
+      </w:r>
+      <w:proofErr w:type="spellEnd"/>
+      <w:r>
+        <w:rPr>
+          <w:rFonts w:ascii="Arial" w:hAnsi="Arial" w:cs="Arial"/>
+          <w:sz w:val="18"/>
+          <w:szCs w:val="18"/>
+        </w:rPr>
+        <w:t xml:space="preserve"> used.  the arguments and their default values</w:t>
+      </w:r>
+    </w:p>
+    <w:p>
+      <w:pPr>
+        <w:spacing w:after="0"/>
+        <w:rPr>
+          <w:rFonts w:ascii="Arial" w:hAnsi="Arial" w:cs="Arial"/>
+          <w:sz w:val="18"/>
+          <w:szCs w:val="18"/>
+        </w:rPr>
+      </w:pPr>
+      <w:r>
+        <w:rPr>
+          <w:rFonts w:ascii="Arial" w:hAnsi="Arial" w:cs="Arial"/>
+          <w:sz w:val="18"/>
+          <w:szCs w:val="18"/>
+        </w:rPr>
+        <w:t xml:space="preserve">  are shown here:</w:t>
+      </w:r>
+    </w:p>
+    <w:p>
+      <w:pPr>
+        <w:spacing w:after="0"/>
+        <w:rPr>
+          <w:rFonts w:ascii="Arial" w:hAnsi="Arial" w:cs="Arial"/>
+          <w:sz w:val="18"/>
+          <w:szCs w:val="18"/>
+        </w:rPr>
+      </w:pPr>
+      <w:r>
+        <w:rPr>
+          <w:rFonts w:ascii="Arial" w:hAnsi="Arial" w:cs="Arial"/>
+          <w:sz w:val="18"/>
+          <w:szCs w:val="18"/>
+        </w:rPr>
         <w:t xml:space="preserve"> </w:t>
       </w:r>
-      <w:r>
-        <w:t>properties of an FM_HJS_Class instance, before or after tests have been run</w:t>
-      </w:r>
-    </w:p>
-    <w:p>
-      <w:r>
-        <w:t>The second command runs all the functions in the Methods (Test).  Generally there will be one function: function Tests(obj) which calls a list of private test methods.</w:t>
-      </w:r>
-    </w:p>
-    <w:p>
-      <w:pPr>
-        <w:pStyle w:val="Heading2"/>
-        <w:rPr>
-          <w:rFonts w:eastAsia="Times New Roman"/>
-        </w:rPr>
-      </w:pPr>
-    </w:p>
-    <w:p>
-      <w:pPr>
-        <w:pStyle w:val="Heading2"/>
-        <w:rPr>
-          <w:rFonts w:eastAsia="Times New Roman"/>
-        </w:rPr>
-      </w:pPr>
-      <w:r>
-        <w:rPr>
-          <w:rFonts w:eastAsia="Times New Roman"/>
-        </w:rPr>
-        <w:t>Read the FM_HJS class documentation</w:t>
-      </w:r>
-    </w:p>
-    <w:p>
-      <w:r>
-        <w:t>The class is fully documented.  On the MATLAB command line, type “</w:t>
-      </w:r>
-      <w:r>
-        <w:t>doc FM_HJS_Class</w:t>
-      </w:r>
-      <w:r>
-        <w:t xml:space="preserve">”.  </w:t>
-      </w:r>
-    </w:p>
-    <w:p>
-      <w:r>
-        <w:t>The documentation will open.  In the documentation are links for all properties and methods of the class.  Click on each of those for documentation of the property or method.</w:t>
-      </w:r>
-    </w:p>
-    <w:p>
-      <w:r>
-        <w:lastRenderedPageBreak/>
-        <w:t>For example, the class constructor accepts a set of name,value pair arguments.  If the argument is not included in the call to the constructor, then the default settings will apply:  in the MATL</w:t>
-      </w:r>
-      <w:r>
-        <w:t>A</w:t>
-      </w:r>
-      <w:r>
-        <w:t>B documentation on the class, click on the Constructor Summary FM_HJS_Class to see full documentation of the arguments as follows:</w:t>
-      </w:r>
-    </w:p>
-    <w:p>
-      <w:pPr>
-        <w:spacing w:after="0"/>
-        <w:rPr>
-          <w:rFonts w:ascii="Arial" w:hAnsi="Arial" w:cs="Arial"/>
-          <w:sz w:val="18"/>
-          <w:szCs w:val="18"/>
-        </w:rPr>
-      </w:pPr>
-      <w:r>
-        <w:t xml:space="preserve">  </w:t>
-      </w:r>
-      <w:r>
-        <w:rPr>
-          <w:rFonts w:ascii="Arial" w:hAnsi="Arial" w:cs="Arial"/>
-          <w:sz w:val="18"/>
-          <w:szCs w:val="18"/>
-        </w:rPr>
-        <w:t>The constructor accepts name,value pair arguments.  If the</w:t>
-      </w:r>
-    </w:p>
-    <w:p>
-      <w:pPr>
-        <w:spacing w:after="0"/>
-        <w:rPr>
-          <w:rFonts w:ascii="Arial" w:hAnsi="Arial" w:cs="Arial"/>
-          <w:sz w:val="18"/>
-          <w:szCs w:val="18"/>
-        </w:rPr>
-      </w:pPr>
-      <w:r>
-        <w:rPr>
-          <w:rFonts w:ascii="Arial" w:hAnsi="Arial" w:cs="Arial"/>
-          <w:sz w:val="18"/>
-          <w:szCs w:val="18"/>
-        </w:rPr>
-        <w:t xml:space="preserve">  argument is not included in the constructor call the default</w:t>
-      </w:r>
-    </w:p>
-    <w:p>
-      <w:pPr>
-        <w:spacing w:after="0"/>
-        <w:rPr>
-          <w:rFonts w:ascii="Arial" w:hAnsi="Arial" w:cs="Arial"/>
-          <w:sz w:val="18"/>
-          <w:szCs w:val="18"/>
-        </w:rPr>
-      </w:pPr>
-      <w:r>
-        <w:rPr>
-          <w:rFonts w:ascii="Arial" w:hAnsi="Arial" w:cs="Arial"/>
-          <w:sz w:val="18"/>
-          <w:szCs w:val="18"/>
-        </w:rPr>
-        <w:t xml:space="preserve">  value will ne used.  the arguments and their default values</w:t>
-      </w:r>
-    </w:p>
-    <w:p>
-      <w:pPr>
-        <w:spacing w:after="0"/>
-        <w:rPr>
-          <w:rFonts w:ascii="Arial" w:hAnsi="Arial" w:cs="Arial"/>
-          <w:sz w:val="18"/>
-          <w:szCs w:val="18"/>
-        </w:rPr>
-      </w:pPr>
-      <w:r>
-        <w:rPr>
-          <w:rFonts w:ascii="Arial" w:hAnsi="Arial" w:cs="Arial"/>
-          <w:sz w:val="18"/>
-          <w:szCs w:val="18"/>
-        </w:rPr>
-        <w:t xml:space="preserve">  are shown here:</w:t>
+    </w:p>
+    <w:p>
+      <w:pPr>
+        <w:spacing w:after="0"/>
+        <w:rPr>
+          <w:rFonts w:ascii="Arial" w:hAnsi="Arial" w:cs="Arial"/>
+          <w:sz w:val="18"/>
+          <w:szCs w:val="18"/>
+        </w:rPr>
+      </w:pPr>
+      <w:r>
+        <w:rPr>
+          <w:rFonts w:ascii="Arial" w:hAnsi="Arial" w:cs="Arial"/>
+          <w:sz w:val="18"/>
+          <w:szCs w:val="18"/>
+        </w:rPr>
+        <w:t xml:space="preserve">  Example: </w:t>
+      </w:r>
+      <w:proofErr w:type="spellStart"/>
+      <w:r>
+        <w:rPr>
+          <w:rFonts w:ascii="Arial" w:hAnsi="Arial" w:cs="Arial"/>
+          <w:sz w:val="18"/>
+          <w:szCs w:val="18"/>
+        </w:rPr>
+        <w:t>FM_</w:t>
+      </w:r>
+      <w:r>
+        <w:rPr>
+          <w:rFonts w:ascii="Arial" w:hAnsi="Arial" w:cs="Arial"/>
+          <w:sz w:val="18"/>
+          <w:szCs w:val="18"/>
+        </w:rPr>
+        <w:t>NMS</w:t>
+      </w:r>
+      <w:r>
+        <w:rPr>
+          <w:rFonts w:ascii="Arial" w:hAnsi="Arial" w:cs="Arial"/>
+          <w:sz w:val="18"/>
+          <w:szCs w:val="18"/>
+        </w:rPr>
+        <w:t>_Class</w:t>
+      </w:r>
+      <w:proofErr w:type="spellEnd"/>
+      <w:r>
+        <w:rPr>
+          <w:rFonts w:ascii="Arial" w:hAnsi="Arial" w:cs="Arial"/>
+          <w:sz w:val="18"/>
+          <w:szCs w:val="18"/>
+        </w:rPr>
+        <w:t>(Name1,Value1,Name2,Value2,...</w:t>
+      </w:r>
+      <w:proofErr w:type="spellStart"/>
+      <w:r>
+        <w:rPr>
+          <w:rFonts w:ascii="Arial" w:hAnsi="Arial" w:cs="Arial"/>
+          <w:sz w:val="18"/>
+          <w:szCs w:val="18"/>
+        </w:rPr>
+        <w:t>NameN,ValueN</w:t>
+      </w:r>
+      <w:proofErr w:type="spellEnd"/>
+      <w:r>
+        <w:rPr>
+          <w:rFonts w:ascii="Arial" w:hAnsi="Arial" w:cs="Arial"/>
+          <w:sz w:val="18"/>
+          <w:szCs w:val="18"/>
+        </w:rPr>
+        <w:t>,)</w:t>
       </w:r>
     </w:p>
     <w:p>
@@ -888,42 +1387,6 @@
           <w:sz w:val="18"/>
           <w:szCs w:val="18"/>
         </w:rPr>
-        <w:t xml:space="preserve">  Example: FM_HJS_Class(Name1,Value1,Name2,Value2,...NameN,ValueN,)</w:t>
-      </w:r>
-    </w:p>
-    <w:p>
-      <w:pPr>
-        <w:spacing w:after="0"/>
-        <w:rPr>
-          <w:rFonts w:ascii="Arial" w:hAnsi="Arial" w:cs="Arial"/>
-          <w:sz w:val="18"/>
-          <w:szCs w:val="18"/>
-        </w:rPr>
-      </w:pPr>
-      <w:r>
-        <w:rPr>
-          <w:rFonts w:ascii="Arial" w:hAnsi="Arial" w:cs="Arial"/>
-          <w:sz w:val="18"/>
-          <w:szCs w:val="18"/>
-        </w:rPr>
-        <w:t xml:space="preserve"> </w:t>
-      </w:r>
-    </w:p>
-    <w:p>
-      <w:pPr>
-        <w:spacing w:after="0"/>
-        <w:rPr>
-          <w:rFonts w:ascii="Arial" w:hAnsi="Arial" w:cs="Arial"/>
-          <w:sz w:val="18"/>
-          <w:szCs w:val="18"/>
-        </w:rPr>
-      </w:pPr>
-      <w:r>
-        <w:rPr>
-          <w:rFonts w:ascii="Arial" w:hAnsi="Arial" w:cs="Arial"/>
-          <w:sz w:val="18"/>
-          <w:szCs w:val="18"/>
-        </w:rPr>
         <w:t xml:space="preserve">  Argument Name    , type  , default value           % comment</w:t>
       </w:r>
     </w:p>
@@ -960,169 +1423,367 @@
           <w:sz w:val="18"/>
           <w:szCs w:val="18"/>
         </w:rPr>
-        <w:t xml:space="preserve">  'SampleRate'     , double,  1/.00006520            %</w:t>
-      </w:r>
-    </w:p>
-    <w:p>
-      <w:pPr>
-        <w:spacing w:after="0"/>
-        <w:rPr>
-          <w:rFonts w:ascii="Arial" w:hAnsi="Arial" w:cs="Arial"/>
-          <w:sz w:val="18"/>
-          <w:szCs w:val="18"/>
-        </w:rPr>
-      </w:pPr>
-      <w:r>
-        <w:rPr>
-          <w:rFonts w:ascii="Arial" w:hAnsi="Arial" w:cs="Arial"/>
-          <w:sz w:val="18"/>
-          <w:szCs w:val="18"/>
-        </w:rPr>
-        <w:t xml:space="preserve">  'Duration'       , double,  8000/defaultSampleRate % signal duration in seconds</w:t>
-      </w:r>
-    </w:p>
-    <w:p>
-      <w:pPr>
-        <w:spacing w:after="0"/>
-        <w:rPr>
-          <w:rFonts w:ascii="Arial" w:hAnsi="Arial" w:cs="Arial"/>
-          <w:sz w:val="18"/>
-          <w:szCs w:val="18"/>
-        </w:rPr>
-      </w:pPr>
-      <w:r>
-        <w:rPr>
-          <w:rFonts w:ascii="Arial" w:hAnsi="Arial" w:cs="Arial"/>
-          <w:sz w:val="18"/>
-          <w:szCs w:val="18"/>
-        </w:rPr>
-        <w:t xml:space="preserve">  'SignalParams    , 15 x 1 array of doubles, [1,49.9876543210,0,0,0,0,4.9876543210,5,0,0,0,0,0,0,0]' % See the SignalParams property description</w:t>
-      </w:r>
-    </w:p>
-    <w:p>
-      <w:pPr>
-        <w:spacing w:after="0"/>
-        <w:rPr>
-          <w:rFonts w:ascii="Arial" w:hAnsi="Arial" w:cs="Arial"/>
-          <w:sz w:val="18"/>
-          <w:szCs w:val="18"/>
-        </w:rPr>
-      </w:pPr>
-      <w:r>
-        <w:rPr>
-          <w:rFonts w:ascii="Arial" w:hAnsi="Arial" w:cs="Arial"/>
-          <w:sz w:val="18"/>
-          <w:szCs w:val="18"/>
-        </w:rPr>
-        <w:t xml:space="preserve">  'PhaseNoiseParams', struct, struct('NoiseUniformLow',0,'NoiseUniformHi',0,'NoiseGaussMean',0,'NoiseGaussSD',0.000001) %</w:t>
-      </w:r>
-    </w:p>
-    <w:p>
-      <w:pPr>
-        <w:spacing w:after="0"/>
-        <w:rPr>
-          <w:rFonts w:ascii="Arial" w:hAnsi="Arial" w:cs="Arial"/>
-          <w:sz w:val="18"/>
-          <w:szCs w:val="18"/>
-        </w:rPr>
-      </w:pPr>
-      <w:r>
-        <w:rPr>
-          <w:rFonts w:ascii="Arial" w:hAnsi="Arial" w:cs="Arial"/>
-          <w:sz w:val="18"/>
-          <w:szCs w:val="18"/>
-        </w:rPr>
-        <w:t xml:space="preserve">  'AmplNoiseParams' , struct, struct('NoiseUniformLow',0,'NoiseUniformHi',0,'NoiseGaussMean',0,'NoiseGaussSD',0.000001) %</w:t>
-      </w:r>
-    </w:p>
-    <w:p>
-      <w:pPr>
-        <w:spacing w:after="0"/>
-        <w:rPr>
-          <w:rFonts w:ascii="Arial" w:hAnsi="Arial" w:cs="Arial"/>
-          <w:sz w:val="18"/>
-          <w:szCs w:val="18"/>
-        </w:rPr>
-      </w:pPr>
-      <w:r>
-        <w:rPr>
-          <w:rFonts w:ascii="Arial" w:hAnsi="Arial" w:cs="Arial"/>
-          <w:sz w:val="18"/>
-          <w:szCs w:val="18"/>
-        </w:rPr>
-        <w:t xml:space="preserve">  'ModNoise'        , logical, 'true'                 % if true, phase noise will be added to the simulated modulating signal</w:t>
-      </w:r>
-    </w:p>
-    <w:p>
-      <w:pPr>
-        <w:spacing w:after="0"/>
-        <w:rPr>
-          <w:rFonts w:ascii="Arial" w:hAnsi="Arial" w:cs="Arial"/>
-          <w:sz w:val="18"/>
-          <w:szCs w:val="18"/>
-        </w:rPr>
-      </w:pPr>
-      <w:r>
-        <w:rPr>
-          <w:rFonts w:ascii="Arial" w:hAnsi="Arial" w:cs="Arial"/>
-          <w:sz w:val="18"/>
-          <w:szCs w:val="18"/>
-        </w:rPr>
-        <w:t xml:space="preserve">  'SigNoise'        , logical, 'true'                 % if true, Amplitude noise will be added to the simulated modulated signal</w:t>
-      </w:r>
-    </w:p>
-    <w:p>
-      <w:pPr>
-        <w:spacing w:after="0"/>
-        <w:rPr>
-          <w:rFonts w:ascii="Arial" w:hAnsi="Arial" w:cs="Arial"/>
-          <w:sz w:val="18"/>
-          <w:szCs w:val="18"/>
-        </w:rPr>
-      </w:pPr>
-      <w:r>
-        <w:rPr>
-          <w:rFonts w:ascii="Arial" w:hAnsi="Arial" w:cs="Arial"/>
-          <w:sz w:val="18"/>
-          <w:szCs w:val="18"/>
-        </w:rPr>
-        <w:t xml:space="preserve">  'NumHarm'         , 3                               % Number of harmonics to use during NLS and BSA analysis</w:t>
-      </w:r>
-    </w:p>
-    <w:p>
-      <w:pPr>
-        <w:spacing w:after="0"/>
-        <w:rPr>
-          <w:rFonts w:ascii="Arial" w:hAnsi="Arial" w:cs="Arial"/>
-          <w:sz w:val="18"/>
-          <w:szCs w:val="18"/>
-        </w:rPr>
-      </w:pPr>
-      <w:r>
-        <w:rPr>
-          <w:rFonts w:ascii="Arial" w:hAnsi="Arial" w:cs="Arial"/>
-          <w:sz w:val="18"/>
-          <w:szCs w:val="18"/>
-        </w:rPr>
-        <w:t xml:space="preserve">  'GenModData'      , []                              % Uploaded modulating signal.  If empty, a simulated signal will be created</w:t>
-      </w:r>
-    </w:p>
-    <w:p>
-      <w:pPr>
-        <w:spacing w:after="0"/>
-        <w:rPr>
-          <w:rFonts w:ascii="Arial" w:hAnsi="Arial" w:cs="Arial"/>
-          <w:sz w:val="18"/>
-          <w:szCs w:val="18"/>
-        </w:rPr>
-      </w:pPr>
-      <w:r>
-        <w:rPr>
-          <w:rFonts w:ascii="Arial" w:hAnsi="Arial" w:cs="Arial"/>
-          <w:sz w:val="18"/>
-          <w:szCs w:val="18"/>
-        </w:rPr>
-        <w:t xml:space="preserve">  'GenData'         , []                              % Uploaded modulated signal.  If empty, a simulated signal will be created</w:t>
+        <w:t xml:space="preserve">  '</w:t>
+      </w:r>
+      <w:proofErr w:type="spellStart"/>
+      <w:r>
+        <w:rPr>
+          <w:rFonts w:ascii="Arial" w:hAnsi="Arial" w:cs="Arial"/>
+          <w:sz w:val="18"/>
+          <w:szCs w:val="18"/>
+        </w:rPr>
+        <w:t>SampleRate</w:t>
+      </w:r>
+      <w:proofErr w:type="spellEnd"/>
+      <w:r>
+        <w:rPr>
+          <w:rFonts w:ascii="Arial" w:hAnsi="Arial" w:cs="Arial"/>
+          <w:sz w:val="18"/>
+          <w:szCs w:val="18"/>
+        </w:rPr>
+        <w:t>'     , double,  1/.00006520            %</w:t>
+      </w:r>
+    </w:p>
+    <w:p>
+      <w:pPr>
+        <w:spacing w:after="0"/>
+        <w:rPr>
+          <w:rFonts w:ascii="Arial" w:hAnsi="Arial" w:cs="Arial"/>
+          <w:sz w:val="18"/>
+          <w:szCs w:val="18"/>
+        </w:rPr>
+      </w:pPr>
+      <w:r>
+        <w:rPr>
+          <w:rFonts w:ascii="Arial" w:hAnsi="Arial" w:cs="Arial"/>
+          <w:sz w:val="18"/>
+          <w:szCs w:val="18"/>
+        </w:rPr>
+        <w:t xml:space="preserve">  'Duration'       , double,  8000/</w:t>
+      </w:r>
+      <w:proofErr w:type="spellStart"/>
+      <w:r>
+        <w:rPr>
+          <w:rFonts w:ascii="Arial" w:hAnsi="Arial" w:cs="Arial"/>
+          <w:sz w:val="18"/>
+          <w:szCs w:val="18"/>
+        </w:rPr>
+        <w:t>defaultSampleRate</w:t>
+      </w:r>
+      <w:proofErr w:type="spellEnd"/>
+      <w:r>
+        <w:rPr>
+          <w:rFonts w:ascii="Arial" w:hAnsi="Arial" w:cs="Arial"/>
+          <w:sz w:val="18"/>
+          <w:szCs w:val="18"/>
+        </w:rPr>
+        <w:t xml:space="preserve"> % signal duration in seconds</w:t>
+      </w:r>
+    </w:p>
+    <w:p>
+      <w:pPr>
+        <w:spacing w:after="0"/>
+        <w:rPr>
+          <w:rFonts w:ascii="Arial" w:hAnsi="Arial" w:cs="Arial"/>
+          <w:sz w:val="18"/>
+          <w:szCs w:val="18"/>
+        </w:rPr>
+      </w:pPr>
+      <w:r>
+        <w:rPr>
+          <w:rFonts w:ascii="Arial" w:hAnsi="Arial" w:cs="Arial"/>
+          <w:sz w:val="18"/>
+          <w:szCs w:val="18"/>
+        </w:rPr>
+        <w:t xml:space="preserve">  '</w:t>
+      </w:r>
+      <w:proofErr w:type="spellStart"/>
+      <w:r>
+        <w:rPr>
+          <w:rFonts w:ascii="Arial" w:hAnsi="Arial" w:cs="Arial"/>
+          <w:sz w:val="18"/>
+          <w:szCs w:val="18"/>
+        </w:rPr>
+        <w:t>SignalParams</w:t>
+      </w:r>
+      <w:proofErr w:type="spellEnd"/>
+      <w:r>
+        <w:rPr>
+          <w:rFonts w:ascii="Arial" w:hAnsi="Arial" w:cs="Arial"/>
+          <w:sz w:val="18"/>
+          <w:szCs w:val="18"/>
+        </w:rPr>
+        <w:t xml:space="preserve">    , 15 x 1 array of doubles, [1,49.9876543210,0,0,0,0,4.9876543210,5,0,0,0,0,0,0,0]' % See the </w:t>
+      </w:r>
+      <w:proofErr w:type="spellStart"/>
+      <w:r>
+        <w:rPr>
+          <w:rFonts w:ascii="Arial" w:hAnsi="Arial" w:cs="Arial"/>
+          <w:sz w:val="18"/>
+          <w:szCs w:val="18"/>
+        </w:rPr>
+        <w:t>SignalParams</w:t>
+      </w:r>
+      <w:proofErr w:type="spellEnd"/>
+      <w:r>
+        <w:rPr>
+          <w:rFonts w:ascii="Arial" w:hAnsi="Arial" w:cs="Arial"/>
+          <w:sz w:val="18"/>
+          <w:szCs w:val="18"/>
+        </w:rPr>
+        <w:t xml:space="preserve"> property description</w:t>
+      </w:r>
+    </w:p>
+    <w:p>
+      <w:pPr>
+        <w:spacing w:after="0"/>
+        <w:rPr>
+          <w:rFonts w:ascii="Arial" w:hAnsi="Arial" w:cs="Arial"/>
+          <w:sz w:val="18"/>
+          <w:szCs w:val="18"/>
+        </w:rPr>
+      </w:pPr>
+      <w:r>
+        <w:rPr>
+          <w:rFonts w:ascii="Arial" w:hAnsi="Arial" w:cs="Arial"/>
+          <w:sz w:val="18"/>
+          <w:szCs w:val="18"/>
+        </w:rPr>
+        <w:t xml:space="preserve">  '</w:t>
+      </w:r>
+      <w:proofErr w:type="spellStart"/>
+      <w:r>
+        <w:rPr>
+          <w:rFonts w:ascii="Arial" w:hAnsi="Arial" w:cs="Arial"/>
+          <w:sz w:val="18"/>
+          <w:szCs w:val="18"/>
+        </w:rPr>
+        <w:t>PhaseNoiseParams</w:t>
+      </w:r>
+      <w:proofErr w:type="spellEnd"/>
+      <w:r>
+        <w:rPr>
+          <w:rFonts w:ascii="Arial" w:hAnsi="Arial" w:cs="Arial"/>
+          <w:sz w:val="18"/>
+          <w:szCs w:val="18"/>
+        </w:rPr>
+        <w:t>', struct, struct('NoiseUniformLow',0,'NoiseUniformHi',0,'NoiseGaussMean',0,'NoiseGaussSD',0.000001) %</w:t>
+      </w:r>
+    </w:p>
+    <w:p>
+      <w:pPr>
+        <w:spacing w:after="0"/>
+        <w:rPr>
+          <w:rFonts w:ascii="Arial" w:hAnsi="Arial" w:cs="Arial"/>
+          <w:sz w:val="18"/>
+          <w:szCs w:val="18"/>
+        </w:rPr>
+      </w:pPr>
+      <w:r>
+        <w:rPr>
+          <w:rFonts w:ascii="Arial" w:hAnsi="Arial" w:cs="Arial"/>
+          <w:sz w:val="18"/>
+          <w:szCs w:val="18"/>
+        </w:rPr>
+        <w:t xml:space="preserve">  '</w:t>
+      </w:r>
+      <w:proofErr w:type="spellStart"/>
+      <w:r>
+        <w:rPr>
+          <w:rFonts w:ascii="Arial" w:hAnsi="Arial" w:cs="Arial"/>
+          <w:sz w:val="18"/>
+          <w:szCs w:val="18"/>
+        </w:rPr>
+        <w:t>AmplNoiseParams</w:t>
+      </w:r>
+      <w:proofErr w:type="spellEnd"/>
+      <w:r>
+        <w:rPr>
+          <w:rFonts w:ascii="Arial" w:hAnsi="Arial" w:cs="Arial"/>
+          <w:sz w:val="18"/>
+          <w:szCs w:val="18"/>
+        </w:rPr>
+        <w:t>' , struct, struct('NoiseUniformLow',0,'NoiseUniformHi',0,'NoiseGaussMean',0,'NoiseGaussSD',0.000001) %</w:t>
+      </w:r>
+    </w:p>
+    <w:p>
+      <w:pPr>
+        <w:spacing w:after="0"/>
+        <w:rPr>
+          <w:rFonts w:ascii="Arial" w:hAnsi="Arial" w:cs="Arial"/>
+          <w:sz w:val="18"/>
+          <w:szCs w:val="18"/>
+        </w:rPr>
+      </w:pPr>
+      <w:r>
+        <w:rPr>
+          <w:rFonts w:ascii="Arial" w:hAnsi="Arial" w:cs="Arial"/>
+          <w:sz w:val="18"/>
+          <w:szCs w:val="18"/>
+        </w:rPr>
+        <w:t xml:space="preserve">  '</w:t>
+      </w:r>
+      <w:proofErr w:type="spellStart"/>
+      <w:r>
+        <w:rPr>
+          <w:rFonts w:ascii="Arial" w:hAnsi="Arial" w:cs="Arial"/>
+          <w:sz w:val="18"/>
+          <w:szCs w:val="18"/>
+        </w:rPr>
+        <w:t>ModNoise</w:t>
+      </w:r>
+      <w:proofErr w:type="spellEnd"/>
+      <w:r>
+        <w:rPr>
+          <w:rFonts w:ascii="Arial" w:hAnsi="Arial" w:cs="Arial"/>
+          <w:sz w:val="18"/>
+          <w:szCs w:val="18"/>
+        </w:rPr>
+        <w:t>'        , logical, 'true'                 % if true, phase noise will be added to the simulated modulating signal</w:t>
+      </w:r>
+    </w:p>
+    <w:p>
+      <w:pPr>
+        <w:spacing w:after="0"/>
+        <w:rPr>
+          <w:rFonts w:ascii="Arial" w:hAnsi="Arial" w:cs="Arial"/>
+          <w:sz w:val="18"/>
+          <w:szCs w:val="18"/>
+        </w:rPr>
+      </w:pPr>
+      <w:r>
+        <w:rPr>
+          <w:rFonts w:ascii="Arial" w:hAnsi="Arial" w:cs="Arial"/>
+          <w:sz w:val="18"/>
+          <w:szCs w:val="18"/>
+        </w:rPr>
+        <w:t xml:space="preserve">  '</w:t>
+      </w:r>
+      <w:proofErr w:type="spellStart"/>
+      <w:r>
+        <w:rPr>
+          <w:rFonts w:ascii="Arial" w:hAnsi="Arial" w:cs="Arial"/>
+          <w:sz w:val="18"/>
+          <w:szCs w:val="18"/>
+        </w:rPr>
+        <w:t>SigNoise</w:t>
+      </w:r>
+      <w:proofErr w:type="spellEnd"/>
+      <w:r>
+        <w:rPr>
+          <w:rFonts w:ascii="Arial" w:hAnsi="Arial" w:cs="Arial"/>
+          <w:sz w:val="18"/>
+          <w:szCs w:val="18"/>
+        </w:rPr>
+        <w:t>'        , logical, 'true'                 % if true, Amplitude noise will be added to the simulated modulated signal</w:t>
+      </w:r>
+    </w:p>
+    <w:p>
+      <w:pPr>
+        <w:spacing w:after="0"/>
+        <w:rPr>
+          <w:rFonts w:ascii="Arial" w:hAnsi="Arial" w:cs="Arial"/>
+          <w:sz w:val="18"/>
+          <w:szCs w:val="18"/>
+        </w:rPr>
+      </w:pPr>
+      <w:r>
+        <w:rPr>
+          <w:rFonts w:ascii="Arial" w:hAnsi="Arial" w:cs="Arial"/>
+          <w:sz w:val="18"/>
+          <w:szCs w:val="18"/>
+        </w:rPr>
+        <w:t xml:space="preserve">  '</w:t>
+      </w:r>
+      <w:proofErr w:type="spellStart"/>
+      <w:r>
+        <w:rPr>
+          <w:rFonts w:ascii="Arial" w:hAnsi="Arial" w:cs="Arial"/>
+          <w:sz w:val="18"/>
+          <w:szCs w:val="18"/>
+        </w:rPr>
+        <w:t>NumHarm</w:t>
+      </w:r>
+      <w:proofErr w:type="spellEnd"/>
+      <w:r>
+        <w:rPr>
+          <w:rFonts w:ascii="Arial" w:hAnsi="Arial" w:cs="Arial"/>
+          <w:sz w:val="18"/>
+          <w:szCs w:val="18"/>
+        </w:rPr>
+        <w:t>'         , 3                               % Number of harmonics to use during NLS and BSA analysis</w:t>
+      </w:r>
+    </w:p>
+    <w:p>
+      <w:pPr>
+        <w:spacing w:after="0"/>
+        <w:rPr>
+          <w:rFonts w:ascii="Arial" w:hAnsi="Arial" w:cs="Arial"/>
+          <w:sz w:val="18"/>
+          <w:szCs w:val="18"/>
+        </w:rPr>
+      </w:pPr>
+      <w:r>
+        <w:rPr>
+          <w:rFonts w:ascii="Arial" w:hAnsi="Arial" w:cs="Arial"/>
+          <w:sz w:val="18"/>
+          <w:szCs w:val="18"/>
+        </w:rPr>
+        <w:t xml:space="preserve">  '</w:t>
+      </w:r>
+      <w:proofErr w:type="spellStart"/>
+      <w:r>
+        <w:rPr>
+          <w:rFonts w:ascii="Arial" w:hAnsi="Arial" w:cs="Arial"/>
+          <w:sz w:val="18"/>
+          <w:szCs w:val="18"/>
+        </w:rPr>
+        <w:t>GenModData</w:t>
+      </w:r>
+      <w:proofErr w:type="spellEnd"/>
+      <w:r>
+        <w:rPr>
+          <w:rFonts w:ascii="Arial" w:hAnsi="Arial" w:cs="Arial"/>
+          <w:sz w:val="18"/>
+          <w:szCs w:val="18"/>
+        </w:rPr>
+        <w:t>'      , []                              % Uploaded modulating signal.  If empty, a simulated signal will be created</w:t>
+      </w:r>
+    </w:p>
+    <w:p>
+      <w:pPr>
+        <w:spacing w:after="0"/>
+        <w:rPr>
+          <w:rFonts w:ascii="Arial" w:hAnsi="Arial" w:cs="Arial"/>
+          <w:sz w:val="18"/>
+          <w:szCs w:val="18"/>
+        </w:rPr>
+      </w:pPr>
+      <w:r>
+        <w:rPr>
+          <w:rFonts w:ascii="Arial" w:hAnsi="Arial" w:cs="Arial"/>
+          <w:sz w:val="18"/>
+          <w:szCs w:val="18"/>
+        </w:rPr>
+        <w:t xml:space="preserve">  '</w:t>
+      </w:r>
+      <w:proofErr w:type="spellStart"/>
+      <w:r>
+        <w:rPr>
+          <w:rFonts w:ascii="Arial" w:hAnsi="Arial" w:cs="Arial"/>
+          <w:sz w:val="18"/>
+          <w:szCs w:val="18"/>
+        </w:rPr>
+        <w:t>GenData</w:t>
+      </w:r>
+      <w:proofErr w:type="spellEnd"/>
+      <w:r>
+        <w:rPr>
+          <w:rFonts w:ascii="Arial" w:hAnsi="Arial" w:cs="Arial"/>
+          <w:sz w:val="18"/>
+          <w:szCs w:val="18"/>
+        </w:rPr>
+        <w:t>'         , []                              % Uploaded modulated signal.  If empty, a simulated signal will be created</w:t>
       </w:r>
     </w:p>
     <w:p>

</xml_diff>